<commit_message>
Added some user stories
</commit_message>
<xml_diff>
--- a/documents/User Stories 1.docx
+++ b/documents/User Stories 1.docx
@@ -360,7 +360,23 @@
                 <w:sz w:val="22"/>
                 <w:szCs w:val="22"/>
               </w:rPr>
-              <w:t>Jan 21, 2017</w:t>
+              <w:t>Jan 2</w:t>
+            </w:r>
+            <w:r>
+              <w:rPr>
+                <w:rFonts w:ascii="Arial" w:hAnsi="Arial" w:cs="Arial"/>
+                <w:sz w:val="22"/>
+                <w:szCs w:val="22"/>
+              </w:rPr>
+              <w:t>6</w:t>
+            </w:r>
+            <w:r>
+              <w:rPr>
+                <w:rFonts w:ascii="Arial" w:hAnsi="Arial" w:cs="Arial"/>
+                <w:sz w:val="22"/>
+                <w:szCs w:val="22"/>
+              </w:rPr>
+              <w:t>, 2017</w:t>
             </w:r>
           </w:p>
         </w:tc>
@@ -541,7 +557,7 @@
                 <w:sz w:val="22"/>
                 <w:szCs w:val="22"/>
               </w:rPr>
-              <w:t>Jan 21, 2017</w:t>
+              <w:t>Jan 26, 2017</w:t>
             </w:r>
           </w:p>
         </w:tc>
@@ -723,7 +739,7 @@
                 <w:sz w:val="22"/>
                 <w:szCs w:val="22"/>
               </w:rPr>
-              <w:t>Jan 21, 2017</w:t>
+              <w:t>Jan 26, 2017</w:t>
             </w:r>
           </w:p>
         </w:tc>
@@ -791,6 +807,220 @@
       </w:tr>
       <w:tr>
         <w:trPr>
+          <w:trHeight w:val="377"/>
+        </w:trPr>
+        <w:tc>
+          <w:tcPr>
+            <w:cnfStyle w:val="001000000000" w:firstRow="0" w:lastRow="0" w:firstColumn="1" w:lastColumn="0" w:oddVBand="0" w:evenVBand="0" w:oddHBand="0" w:evenHBand="0" w:firstRowFirstColumn="0" w:firstRowLastColumn="0" w:lastRowFirstColumn="0" w:lastRowLastColumn="0"/>
+            <w:tcW w:w="1008" w:type="dxa"/>
+          </w:tcPr>
+          <w:p>
+            <w:pPr>
+              <w:rPr>
+                <w:rFonts w:ascii="Arial" w:hAnsi="Arial" w:cs="Arial" w:hint="eastAsia"/>
+                <w:sz w:val="22"/>
+                <w:szCs w:val="22"/>
+              </w:rPr>
+            </w:pPr>
+            <w:r>
+              <w:rPr>
+                <w:rFonts w:ascii="Arial" w:hAnsi="Arial" w:cs="Arial" w:hint="eastAsia"/>
+                <w:sz w:val="22"/>
+                <w:szCs w:val="22"/>
+              </w:rPr>
+              <w:t>4</w:t>
+            </w:r>
+          </w:p>
+        </w:tc>
+        <w:tc>
+          <w:tcPr>
+            <w:tcW w:w="1657" w:type="dxa"/>
+          </w:tcPr>
+          <w:p>
+            <w:pPr>
+              <w:cnfStyle w:val="000000000000" w:firstRow="0" w:lastRow="0" w:firstColumn="0" w:lastColumn="0" w:oddVBand="0" w:evenVBand="0" w:oddHBand="0" w:evenHBand="0" w:firstRowFirstColumn="0" w:firstRowLastColumn="0" w:lastRowFirstColumn="0" w:lastRowLastColumn="0"/>
+              <w:rPr>
+                <w:rFonts w:ascii="Arial" w:hAnsi="Arial" w:cs="Arial"/>
+                <w:sz w:val="22"/>
+                <w:szCs w:val="22"/>
+              </w:rPr>
+            </w:pPr>
+            <w:r>
+              <w:rPr>
+                <w:rFonts w:ascii="Arial" w:hAnsi="Arial" w:cs="Arial"/>
+                <w:sz w:val="22"/>
+                <w:szCs w:val="22"/>
+              </w:rPr>
+              <w:t>Viewer</w:t>
+            </w:r>
+          </w:p>
+        </w:tc>
+        <w:tc>
+          <w:tcPr>
+            <w:tcW w:w="2473" w:type="dxa"/>
+          </w:tcPr>
+          <w:p>
+            <w:pPr>
+              <w:cnfStyle w:val="000000000000" w:firstRow="0" w:lastRow="0" w:firstColumn="0" w:lastColumn="0" w:oddVBand="0" w:evenVBand="0" w:oddHBand="0" w:evenHBand="0" w:firstRowFirstColumn="0" w:firstRowLastColumn="0" w:lastRowFirstColumn="0" w:lastRowLastColumn="0"/>
+              <w:rPr>
+                <w:rFonts w:ascii="Arial" w:hAnsi="Arial" w:cs="Arial"/>
+                <w:sz w:val="22"/>
+                <w:szCs w:val="22"/>
+              </w:rPr>
+            </w:pPr>
+            <w:r>
+              <w:rPr>
+                <w:rFonts w:ascii="Arial" w:hAnsi="Arial" w:cs="Arial"/>
+                <w:sz w:val="22"/>
+                <w:szCs w:val="22"/>
+              </w:rPr>
+              <w:t xml:space="preserve">Select to </w:t>
+            </w:r>
+            <w:r>
+              <w:rPr>
+                <w:rFonts w:ascii="Arial" w:hAnsi="Arial" w:cs="Arial" w:hint="eastAsia"/>
+                <w:sz w:val="22"/>
+                <w:szCs w:val="22"/>
+              </w:rPr>
+              <w:t xml:space="preserve">see </w:t>
+            </w:r>
+            <w:r>
+              <w:rPr>
+                <w:rFonts w:ascii="Arial" w:hAnsi="Arial" w:cs="Arial"/>
+                <w:sz w:val="22"/>
+                <w:szCs w:val="22"/>
+              </w:rPr>
+              <w:t>a Graphical View</w:t>
+            </w:r>
+          </w:p>
+        </w:tc>
+        <w:tc>
+          <w:tcPr>
+            <w:tcW w:w="3118" w:type="dxa"/>
+          </w:tcPr>
+          <w:p>
+            <w:pPr>
+              <w:cnfStyle w:val="000000000000" w:firstRow="0" w:lastRow="0" w:firstColumn="0" w:lastColumn="0" w:oddVBand="0" w:evenVBand="0" w:oddHBand="0" w:evenHBand="0" w:firstRowFirstColumn="0" w:firstRowLastColumn="0" w:lastRowFirstColumn="0" w:lastRowLastColumn="0"/>
+              <w:rPr>
+                <w:rFonts w:ascii="Arial" w:hAnsi="Arial" w:cs="Arial" w:hint="eastAsia"/>
+                <w:sz w:val="22"/>
+                <w:szCs w:val="22"/>
+              </w:rPr>
+            </w:pPr>
+            <w:r>
+              <w:rPr>
+                <w:rFonts w:ascii="Arial" w:hAnsi="Arial" w:cs="Arial"/>
+                <w:sz w:val="22"/>
+                <w:szCs w:val="22"/>
+              </w:rPr>
+              <w:t>Viewer can see the number of agents at each node in an open space</w:t>
+            </w:r>
+          </w:p>
+        </w:tc>
+        <w:tc>
+          <w:tcPr>
+            <w:tcW w:w="1843" w:type="dxa"/>
+          </w:tcPr>
+          <w:p>
+            <w:pPr>
+              <w:cnfStyle w:val="000000000000" w:firstRow="0" w:lastRow="0" w:firstColumn="0" w:lastColumn="0" w:oddVBand="0" w:evenVBand="0" w:oddHBand="0" w:evenHBand="0" w:firstRowFirstColumn="0" w:firstRowLastColumn="0" w:lastRowFirstColumn="0" w:lastRowLastColumn="0"/>
+              <w:rPr>
+                <w:rFonts w:ascii="Arial" w:hAnsi="Arial" w:cs="Arial"/>
+                <w:sz w:val="22"/>
+                <w:szCs w:val="22"/>
+              </w:rPr>
+            </w:pPr>
+            <w:r>
+              <w:rPr>
+                <w:rFonts w:ascii="Arial" w:hAnsi="Arial" w:cs="Arial"/>
+                <w:sz w:val="22"/>
+                <w:szCs w:val="22"/>
+              </w:rPr>
+              <w:t>Jan 2</w:t>
+            </w:r>
+            <w:r>
+              <w:rPr>
+                <w:rFonts w:ascii="Arial" w:hAnsi="Arial" w:cs="Arial"/>
+                <w:sz w:val="22"/>
+                <w:szCs w:val="22"/>
+              </w:rPr>
+              <w:t>9</w:t>
+            </w:r>
+            <w:r>
+              <w:rPr>
+                <w:rFonts w:ascii="Arial" w:hAnsi="Arial" w:cs="Arial"/>
+                <w:sz w:val="22"/>
+                <w:szCs w:val="22"/>
+              </w:rPr>
+              <w:t>, 2017</w:t>
+            </w:r>
+          </w:p>
+        </w:tc>
+        <w:tc>
+          <w:tcPr>
+            <w:tcW w:w="2198" w:type="dxa"/>
+          </w:tcPr>
+          <w:p>
+            <w:pPr>
+              <w:cnfStyle w:val="000000000000" w:firstRow="0" w:lastRow="0" w:firstColumn="0" w:lastColumn="0" w:oddVBand="0" w:evenVBand="0" w:oddHBand="0" w:evenHBand="0" w:firstRowFirstColumn="0" w:firstRowLastColumn="0" w:lastRowFirstColumn="0" w:lastRowLastColumn="0"/>
+              <w:rPr>
+                <w:rFonts w:ascii="Arial" w:hAnsi="Arial" w:cs="Arial"/>
+                <w:sz w:val="22"/>
+                <w:szCs w:val="22"/>
+              </w:rPr>
+            </w:pPr>
+          </w:p>
+        </w:tc>
+        <w:tc>
+          <w:tcPr>
+            <w:tcW w:w="1873" w:type="dxa"/>
+          </w:tcPr>
+          <w:p>
+            <w:pPr>
+              <w:cnfStyle w:val="000000000000" w:firstRow="0" w:lastRow="0" w:firstColumn="0" w:lastColumn="0" w:oddVBand="0" w:evenVBand="0" w:oddHBand="0" w:evenHBand="0" w:firstRowFirstColumn="0" w:firstRowLastColumn="0" w:lastRowFirstColumn="0" w:lastRowLastColumn="0"/>
+              <w:rPr>
+                <w:rFonts w:ascii="Arial" w:hAnsi="Arial" w:cs="Arial"/>
+                <w:sz w:val="22"/>
+                <w:szCs w:val="22"/>
+              </w:rPr>
+            </w:pPr>
+            <w:r>
+              <w:rPr>
+                <w:rFonts w:ascii="Arial" w:hAnsi="Arial" w:cs="Arial"/>
+                <w:sz w:val="22"/>
+                <w:szCs w:val="22"/>
+              </w:rPr>
+              <w:t>Yifan Gu</w:t>
+            </w:r>
+          </w:p>
+        </w:tc>
+        <w:tc>
+          <w:tcPr>
+            <w:tcW w:w="1332" w:type="dxa"/>
+          </w:tcPr>
+          <w:p>
+            <w:pPr>
+              <w:cnfStyle w:val="000000000000" w:firstRow="0" w:lastRow="0" w:firstColumn="0" w:lastColumn="0" w:oddVBand="0" w:evenVBand="0" w:oddHBand="0" w:evenHBand="0" w:firstRowFirstColumn="0" w:firstRowLastColumn="0" w:lastRowFirstColumn="0" w:lastRowLastColumn="0"/>
+              <w:rPr>
+                <w:rFonts w:ascii="Arial" w:hAnsi="Arial" w:cs="Arial"/>
+                <w:sz w:val="22"/>
+                <w:szCs w:val="22"/>
+              </w:rPr>
+            </w:pPr>
+            <w:r>
+              <w:rPr>
+                <w:rFonts w:ascii="Arial" w:hAnsi="Arial" w:cs="Arial"/>
+                <w:sz w:val="22"/>
+                <w:szCs w:val="22"/>
+              </w:rPr>
+              <w:t>Not started</w:t>
+            </w:r>
+          </w:p>
+        </w:tc>
+      </w:tr>
+      <w:tr>
+        <w:trPr>
+          <w:cnfStyle w:val="000000100000" w:firstRow="0" w:lastRow="0" w:firstColumn="0" w:lastColumn="0" w:oddVBand="0" w:evenVBand="0" w:oddHBand="1" w:evenHBand="0" w:firstRowFirstColumn="0" w:firstRowLastColumn="0" w:lastRowFirstColumn="0" w:lastRowLastColumn="0"/>
           <w:trHeight w:val="392"/>
         </w:trPr>
         <w:tc>
@@ -801,18 +1031,18 @@
           <w:p>
             <w:pPr>
               <w:rPr>
-                <w:rFonts w:ascii="Arial" w:hAnsi="Arial" w:cs="Arial"/>
-                <w:sz w:val="22"/>
-                <w:szCs w:val="22"/>
-              </w:rPr>
-            </w:pPr>
-            <w:r>
-              <w:rPr>
-                <w:rFonts w:ascii="Arial" w:hAnsi="Arial" w:cs="Arial"/>
-                <w:sz w:val="22"/>
-                <w:szCs w:val="22"/>
-              </w:rPr>
-              <w:t>4</w:t>
+                <w:rFonts w:ascii="Arial" w:hAnsi="Arial" w:cs="Arial" w:hint="eastAsia"/>
+                <w:sz w:val="22"/>
+                <w:szCs w:val="22"/>
+              </w:rPr>
+            </w:pPr>
+            <w:r>
+              <w:rPr>
+                <w:rFonts w:ascii="Arial" w:hAnsi="Arial" w:cs="Arial" w:hint="eastAsia"/>
+                <w:sz w:val="22"/>
+                <w:szCs w:val="22"/>
+              </w:rPr>
+              <w:t>5</w:t>
             </w:r>
           </w:p>
         </w:tc>
@@ -822,6 +1052,195 @@
           </w:tcPr>
           <w:p>
             <w:pPr>
+              <w:cnfStyle w:val="000000100000" w:firstRow="0" w:lastRow="0" w:firstColumn="0" w:lastColumn="0" w:oddVBand="0" w:evenVBand="0" w:oddHBand="1" w:evenHBand="0" w:firstRowFirstColumn="0" w:firstRowLastColumn="0" w:lastRowFirstColumn="0" w:lastRowLastColumn="0"/>
+              <w:rPr>
+                <w:rFonts w:ascii="Arial" w:hAnsi="Arial" w:cs="Arial"/>
+                <w:sz w:val="22"/>
+                <w:szCs w:val="22"/>
+              </w:rPr>
+            </w:pPr>
+            <w:r>
+              <w:rPr>
+                <w:rFonts w:ascii="Arial" w:hAnsi="Arial" w:cs="Arial"/>
+                <w:sz w:val="22"/>
+                <w:szCs w:val="22"/>
+              </w:rPr>
+              <w:t>Viewer</w:t>
+            </w:r>
+          </w:p>
+        </w:tc>
+        <w:tc>
+          <w:tcPr>
+            <w:tcW w:w="2473" w:type="dxa"/>
+          </w:tcPr>
+          <w:p>
+            <w:pPr>
+              <w:cnfStyle w:val="000000100000" w:firstRow="0" w:lastRow="0" w:firstColumn="0" w:lastColumn="0" w:oddVBand="0" w:evenVBand="0" w:oddHBand="1" w:evenHBand="0" w:firstRowFirstColumn="0" w:firstRowLastColumn="0" w:lastRowFirstColumn="0" w:lastRowLastColumn="0"/>
+              <w:rPr>
+                <w:rFonts w:ascii="Arial" w:hAnsi="Arial" w:cs="Arial"/>
+                <w:sz w:val="22"/>
+                <w:szCs w:val="22"/>
+              </w:rPr>
+            </w:pPr>
+            <w:r>
+              <w:rPr>
+                <w:rFonts w:ascii="Arial" w:hAnsi="Arial" w:cs="Arial"/>
+                <w:sz w:val="22"/>
+                <w:szCs w:val="22"/>
+              </w:rPr>
+              <w:t>Execute the algorithm step by step</w:t>
+            </w:r>
+          </w:p>
+        </w:tc>
+        <w:tc>
+          <w:tcPr>
+            <w:tcW w:w="3118" w:type="dxa"/>
+          </w:tcPr>
+          <w:p>
+            <w:pPr>
+              <w:cnfStyle w:val="000000100000" w:firstRow="0" w:lastRow="0" w:firstColumn="0" w:lastColumn="0" w:oddVBand="0" w:evenVBand="0" w:oddHBand="1" w:evenHBand="0" w:firstRowFirstColumn="0" w:firstRowLastColumn="0" w:lastRowFirstColumn="0" w:lastRowLastColumn="0"/>
+              <w:rPr>
+                <w:rFonts w:ascii="Arial" w:hAnsi="Arial" w:cs="Arial"/>
+                <w:sz w:val="22"/>
+                <w:szCs w:val="22"/>
+              </w:rPr>
+            </w:pPr>
+            <w:r>
+              <w:rPr>
+                <w:rFonts w:ascii="Arial" w:hAnsi="Arial" w:cs="Arial"/>
+                <w:sz w:val="22"/>
+                <w:szCs w:val="22"/>
+              </w:rPr>
+              <w:t xml:space="preserve">Viewer can watch each step of patrolling </w:t>
+            </w:r>
+            <w:r>
+              <w:rPr>
+                <w:rFonts w:ascii="Arial" w:hAnsi="Arial" w:cs="Arial" w:hint="eastAsia"/>
+                <w:sz w:val="22"/>
+                <w:szCs w:val="22"/>
+              </w:rPr>
+              <w:t>carefully</w:t>
+            </w:r>
+          </w:p>
+        </w:tc>
+        <w:tc>
+          <w:tcPr>
+            <w:tcW w:w="1843" w:type="dxa"/>
+          </w:tcPr>
+          <w:p>
+            <w:pPr>
+              <w:cnfStyle w:val="000000100000" w:firstRow="0" w:lastRow="0" w:firstColumn="0" w:lastColumn="0" w:oddVBand="0" w:evenVBand="0" w:oddHBand="1" w:evenHBand="0" w:firstRowFirstColumn="0" w:firstRowLastColumn="0" w:lastRowFirstColumn="0" w:lastRowLastColumn="0"/>
+              <w:rPr>
+                <w:rFonts w:ascii="Arial" w:hAnsi="Arial" w:cs="Arial"/>
+                <w:sz w:val="22"/>
+                <w:szCs w:val="22"/>
+              </w:rPr>
+            </w:pPr>
+            <w:r>
+              <w:rPr>
+                <w:rFonts w:ascii="Arial" w:hAnsi="Arial" w:cs="Arial"/>
+                <w:sz w:val="22"/>
+                <w:szCs w:val="22"/>
+              </w:rPr>
+              <w:t>Jan 26, 2017</w:t>
+            </w:r>
+          </w:p>
+        </w:tc>
+        <w:tc>
+          <w:tcPr>
+            <w:tcW w:w="2198" w:type="dxa"/>
+          </w:tcPr>
+          <w:p>
+            <w:pPr>
+              <w:cnfStyle w:val="000000100000" w:firstRow="0" w:lastRow="0" w:firstColumn="0" w:lastColumn="0" w:oddVBand="0" w:evenVBand="0" w:oddHBand="1" w:evenHBand="0" w:firstRowFirstColumn="0" w:firstRowLastColumn="0" w:lastRowFirstColumn="0" w:lastRowLastColumn="0"/>
+              <w:rPr>
+                <w:rFonts w:ascii="Arial" w:hAnsi="Arial" w:cs="Arial"/>
+                <w:sz w:val="22"/>
+                <w:szCs w:val="22"/>
+              </w:rPr>
+            </w:pPr>
+          </w:p>
+        </w:tc>
+        <w:tc>
+          <w:tcPr>
+            <w:tcW w:w="1873" w:type="dxa"/>
+          </w:tcPr>
+          <w:p>
+            <w:pPr>
+              <w:cnfStyle w:val="000000100000" w:firstRow="0" w:lastRow="0" w:firstColumn="0" w:lastColumn="0" w:oddVBand="0" w:evenVBand="0" w:oddHBand="1" w:evenHBand="0" w:firstRowFirstColumn="0" w:firstRowLastColumn="0" w:lastRowFirstColumn="0" w:lastRowLastColumn="0"/>
+              <w:rPr>
+                <w:rFonts w:ascii="Arial" w:hAnsi="Arial" w:cs="Arial"/>
+                <w:sz w:val="22"/>
+                <w:szCs w:val="22"/>
+              </w:rPr>
+            </w:pPr>
+            <w:r>
+              <w:rPr>
+                <w:rFonts w:ascii="Arial" w:hAnsi="Arial" w:cs="Arial"/>
+                <w:sz w:val="22"/>
+                <w:szCs w:val="22"/>
+              </w:rPr>
+              <w:t>Sheng Zhang, Yifan Gu</w:t>
+            </w:r>
+          </w:p>
+        </w:tc>
+        <w:tc>
+          <w:tcPr>
+            <w:tcW w:w="1332" w:type="dxa"/>
+          </w:tcPr>
+          <w:p>
+            <w:pPr>
+              <w:cnfStyle w:val="000000100000" w:firstRow="0" w:lastRow="0" w:firstColumn="0" w:lastColumn="0" w:oddVBand="0" w:evenVBand="0" w:oddHBand="1" w:evenHBand="0" w:firstRowFirstColumn="0" w:firstRowLastColumn="0" w:lastRowFirstColumn="0" w:lastRowLastColumn="0"/>
+              <w:rPr>
+                <w:rFonts w:ascii="Arial" w:hAnsi="Arial" w:cs="Arial"/>
+                <w:sz w:val="22"/>
+                <w:szCs w:val="22"/>
+              </w:rPr>
+            </w:pPr>
+            <w:r>
+              <w:rPr>
+                <w:rFonts w:ascii="Arial" w:hAnsi="Arial" w:cs="Arial"/>
+                <w:sz w:val="22"/>
+                <w:szCs w:val="22"/>
+              </w:rPr>
+              <w:t>Not started</w:t>
+            </w:r>
+          </w:p>
+        </w:tc>
+      </w:tr>
+      <w:tr>
+        <w:trPr>
+          <w:trHeight w:val="377"/>
+        </w:trPr>
+        <w:tc>
+          <w:tcPr>
+            <w:cnfStyle w:val="001000000000" w:firstRow="0" w:lastRow="0" w:firstColumn="1" w:lastColumn="0" w:oddVBand="0" w:evenVBand="0" w:oddHBand="0" w:evenHBand="0" w:firstRowFirstColumn="0" w:firstRowLastColumn="0" w:lastRowFirstColumn="0" w:lastRowLastColumn="0"/>
+            <w:tcW w:w="1008" w:type="dxa"/>
+          </w:tcPr>
+          <w:p>
+            <w:pPr>
+              <w:rPr>
+                <w:rFonts w:ascii="Arial" w:hAnsi="Arial" w:cs="Arial" w:hint="eastAsia"/>
+                <w:sz w:val="22"/>
+                <w:szCs w:val="22"/>
+              </w:rPr>
+            </w:pPr>
+            <w:r>
+              <w:rPr>
+                <w:rFonts w:ascii="Arial" w:hAnsi="Arial" w:cs="Arial" w:hint="eastAsia"/>
+                <w:sz w:val="22"/>
+                <w:szCs w:val="22"/>
+              </w:rPr>
+              <w:t>6</w:t>
+            </w:r>
+          </w:p>
+        </w:tc>
+        <w:tc>
+          <w:tcPr>
+            <w:tcW w:w="1657" w:type="dxa"/>
+          </w:tcPr>
+          <w:p>
+            <w:pPr>
               <w:cnfStyle w:val="000000000000" w:firstRow="0" w:lastRow="0" w:firstColumn="0" w:lastColumn="0" w:oddVBand="0" w:evenVBand="0" w:oddHBand="0" w:evenHBand="0" w:firstRowFirstColumn="0" w:firstRowLastColumn="0" w:lastRowFirstColumn="0" w:lastRowLastColumn="0"/>
               <w:rPr>
                 <w:rFonts w:ascii="Arial" w:hAnsi="Arial" w:cs="Arial"/>
@@ -858,7 +1277,7 @@
                 <w:sz w:val="22"/>
                 <w:szCs w:val="22"/>
               </w:rPr>
-              <w:t>Execute the algorithm step by step</w:t>
+              <w:t>Execute the algorithm for a fixed number of times/steps</w:t>
             </w:r>
           </w:p>
         </w:tc>
@@ -881,15 +1300,7 @@
                 <w:sz w:val="22"/>
                 <w:szCs w:val="22"/>
               </w:rPr>
-              <w:t xml:space="preserve">Viewer can watch each step of patrolling </w:t>
-            </w:r>
-            <w:r>
-              <w:rPr>
-                <w:rFonts w:ascii="Arial" w:hAnsi="Arial" w:cs="Arial" w:hint="eastAsia"/>
-                <w:sz w:val="22"/>
-                <w:szCs w:val="22"/>
-              </w:rPr>
-              <w:t>carefully</w:t>
+              <w:t>Viewer can speed some steps of patrolling</w:t>
             </w:r>
           </w:p>
         </w:tc>
@@ -912,7 +1323,7 @@
                 <w:sz w:val="22"/>
                 <w:szCs w:val="22"/>
               </w:rPr>
-              <w:t>Jan 21, 2017</w:t>
+              <w:t>Jan 26, 2017</w:t>
             </w:r>
           </w:p>
         </w:tc>
@@ -1002,7 +1413,7 @@
                 <w:sz w:val="22"/>
                 <w:szCs w:val="22"/>
               </w:rPr>
-              <w:t>5</w:t>
+              <w:t>7</w:t>
             </w:r>
           </w:p>
         </w:tc>
@@ -1021,11 +1432,11 @@
             </w:pPr>
             <w:r>
               <w:rPr>
-                <w:rFonts w:ascii="Arial" w:hAnsi="Arial" w:cs="Arial"/>
-                <w:sz w:val="22"/>
-                <w:szCs w:val="22"/>
-              </w:rPr>
-              <w:t>Viewer</w:t>
+                <w:rFonts w:ascii="Arial" w:hAnsi="Arial" w:cs="Arial" w:hint="eastAsia"/>
+                <w:sz w:val="22"/>
+                <w:szCs w:val="22"/>
+              </w:rPr>
+              <w:t>View</w:t>
             </w:r>
           </w:p>
         </w:tc>
@@ -1048,7 +1459,7 @@
                 <w:sz w:val="22"/>
                 <w:szCs w:val="22"/>
               </w:rPr>
-              <w:t>Execute the algorithm for a fixed number of times/steps</w:t>
+              <w:t>Save a run of the algorithm</w:t>
             </w:r>
           </w:p>
         </w:tc>
@@ -1071,7 +1482,7 @@
                 <w:sz w:val="22"/>
                 <w:szCs w:val="22"/>
               </w:rPr>
-              <w:t>Viewer can speed some steps of patrolling</w:t>
+              <w:t>Viewer can re-run it later</w:t>
             </w:r>
           </w:p>
         </w:tc>
@@ -1094,7 +1505,7 @@
                 <w:sz w:val="22"/>
                 <w:szCs w:val="22"/>
               </w:rPr>
-              <w:t>Jan 21, 2017</w:t>
+              <w:t>Jan 26, 2017</w:t>
             </w:r>
           </w:p>
         </w:tc>
@@ -1132,7 +1543,7 @@
                 <w:sz w:val="22"/>
                 <w:szCs w:val="22"/>
               </w:rPr>
-              <w:t>Sheng Zhang, Yifan Gu</w:t>
+              <w:t>Chaohui Xu, Yifan</w:t>
             </w:r>
           </w:p>
         </w:tc>
@@ -1183,7 +1594,7 @@
                 <w:sz w:val="22"/>
                 <w:szCs w:val="22"/>
               </w:rPr>
-              <w:t>6</w:t>
+              <w:t>8</w:t>
             </w:r>
           </w:p>
         </w:tc>
@@ -1275,7 +1686,23 @@
                 <w:sz w:val="22"/>
                 <w:szCs w:val="22"/>
               </w:rPr>
-              <w:t>Jan 21, 2017</w:t>
+              <w:t>Jan 2</w:t>
+            </w:r>
+            <w:r>
+              <w:rPr>
+                <w:rFonts w:ascii="Arial" w:hAnsi="Arial" w:cs="Arial"/>
+                <w:sz w:val="22"/>
+                <w:szCs w:val="22"/>
+              </w:rPr>
+              <w:t>9</w:t>
+            </w:r>
+            <w:r>
+              <w:rPr>
+                <w:rFonts w:ascii="Arial" w:hAnsi="Arial" w:cs="Arial"/>
+                <w:sz w:val="22"/>
+                <w:szCs w:val="22"/>
+              </w:rPr>
+              <w:t>, 2017</w:t>
             </w:r>
           </w:p>
         </w:tc>
@@ -1330,6 +1757,14 @@
                 <w:szCs w:val="22"/>
               </w:rPr>
             </w:pPr>
+            <w:r>
+              <w:rPr>
+                <w:rFonts w:ascii="Arial" w:hAnsi="Arial" w:cs="Arial"/>
+                <w:sz w:val="22"/>
+                <w:szCs w:val="22"/>
+              </w:rPr>
+              <w:t>Not started</w:t>
+            </w:r>
           </w:p>
         </w:tc>
       </w:tr>
@@ -1357,7 +1792,7 @@
                 <w:sz w:val="22"/>
                 <w:szCs w:val="22"/>
               </w:rPr>
-              <w:t>7</w:t>
+              <w:t>9</w:t>
             </w:r>
           </w:p>
         </w:tc>
@@ -1449,7 +1884,23 @@
                 <w:sz w:val="22"/>
                 <w:szCs w:val="22"/>
               </w:rPr>
-              <w:t>Jan 21, 2017</w:t>
+              <w:t>Jan 2</w:t>
+            </w:r>
+            <w:r>
+              <w:rPr>
+                <w:rFonts w:ascii="Arial" w:hAnsi="Arial" w:cs="Arial"/>
+                <w:sz w:val="22"/>
+                <w:szCs w:val="22"/>
+              </w:rPr>
+              <w:t>9</w:t>
+            </w:r>
+            <w:r>
+              <w:rPr>
+                <w:rFonts w:ascii="Arial" w:hAnsi="Arial" w:cs="Arial"/>
+                <w:sz w:val="22"/>
+                <w:szCs w:val="22"/>
+              </w:rPr>
+              <w:t>, 2017</w:t>
             </w:r>
           </w:p>
         </w:tc>
@@ -1504,6 +1955,14 @@
                 <w:szCs w:val="22"/>
               </w:rPr>
             </w:pPr>
+            <w:r>
+              <w:rPr>
+                <w:rFonts w:ascii="Arial" w:hAnsi="Arial" w:cs="Arial"/>
+                <w:sz w:val="22"/>
+                <w:szCs w:val="22"/>
+              </w:rPr>
+              <w:t>Not started</w:t>
+            </w:r>
           </w:p>
         </w:tc>
       </w:tr>
@@ -1526,11 +1985,11 @@
             </w:pPr>
             <w:r>
               <w:rPr>
-                <w:rFonts w:ascii="Arial" w:hAnsi="Arial" w:cs="Arial"/>
-                <w:sz w:val="22"/>
-                <w:szCs w:val="22"/>
-              </w:rPr>
-              <w:t>8</w:t>
+                <w:rFonts w:ascii="Arial" w:hAnsi="Arial" w:cs="Arial" w:hint="eastAsia"/>
+                <w:sz w:val="22"/>
+                <w:szCs w:val="22"/>
+              </w:rPr>
+              <w:t>10</w:t>
             </w:r>
           </w:p>
         </w:tc>
@@ -1666,7 +2125,7 @@
                 <w:sz w:val="22"/>
                 <w:szCs w:val="22"/>
               </w:rPr>
-              <w:t>Jan 21, 2017</w:t>
+              <w:t>Jan 26, 2017</w:t>
             </w:r>
           </w:p>
         </w:tc>
@@ -1704,15 +2163,7 @@
                 <w:sz w:val="22"/>
                 <w:szCs w:val="22"/>
               </w:rPr>
-              <w:t xml:space="preserve">Sheng Zhang, </w:t>
-            </w:r>
-            <w:r>
-              <w:rPr>
-                <w:rFonts w:ascii="Arial" w:hAnsi="Arial" w:cs="Arial"/>
-                <w:sz w:val="22"/>
-                <w:szCs w:val="22"/>
-              </w:rPr>
-              <w:t>Chaohui Xu, Yifan Gu</w:t>
+              <w:t>Sheng Zhang, Chaohui Xu, Yifan Gu</w:t>
             </w:r>
           </w:p>
         </w:tc>
@@ -1760,11 +2211,11 @@
             </w:pPr>
             <w:r>
               <w:rPr>
-                <w:rFonts w:ascii="Arial" w:hAnsi="Arial" w:cs="Arial"/>
-                <w:sz w:val="22"/>
-                <w:szCs w:val="22"/>
-              </w:rPr>
-              <w:t>9</w:t>
+                <w:rFonts w:ascii="Arial" w:hAnsi="Arial" w:cs="Arial" w:hint="eastAsia"/>
+                <w:sz w:val="22"/>
+                <w:szCs w:val="22"/>
+              </w:rPr>
+              <w:t>11</w:t>
             </w:r>
           </w:p>
         </w:tc>
@@ -1874,7 +2325,7 @@
                 <w:sz w:val="22"/>
                 <w:szCs w:val="22"/>
               </w:rPr>
-              <w:t>Jan 21, 2017</w:t>
+              <w:t>Jan 26, 2017</w:t>
             </w:r>
           </w:p>
         </w:tc>
@@ -1891,6 +2342,8 @@
                 <w:szCs w:val="22"/>
               </w:rPr>
             </w:pPr>
+            <w:bookmarkStart w:id="2" w:name="_GoBack"/>
+            <w:bookmarkEnd w:id="2"/>
           </w:p>
         </w:tc>
         <w:tc>
@@ -1949,8 +2402,6 @@
           <w:szCs w:val="22"/>
         </w:rPr>
       </w:pPr>
-      <w:bookmarkStart w:id="2" w:name="_GoBack"/>
-      <w:bookmarkEnd w:id="2"/>
     </w:p>
     <w:sectPr>
       <w:pgSz w:w="16840" w:h="11900" w:orient="landscape" w:code="9"/>

</xml_diff>

<commit_message>
added a user story
</commit_message>
<xml_diff>
--- a/documents/User Stories 1.docx
+++ b/documents/User Stories 1.docx
@@ -36,13 +36,23 @@
                 <w:szCs w:val="22"/>
               </w:rPr>
             </w:pPr>
-            <w:r>
-              <w:rPr>
-                <w:rFonts w:ascii="Arial" w:hAnsi="Arial" w:cs="Arial"/>
-                <w:sz w:val="22"/>
-                <w:szCs w:val="22"/>
-              </w:rPr>
-              <w:t>S.No.</w:t>
+            <w:proofErr w:type="spellStart"/>
+            <w:r>
+              <w:rPr>
+                <w:rFonts w:ascii="Arial" w:hAnsi="Arial" w:cs="Arial"/>
+                <w:sz w:val="22"/>
+                <w:szCs w:val="22"/>
+              </w:rPr>
+              <w:t>S.No</w:t>
+            </w:r>
+            <w:proofErr w:type="spellEnd"/>
+            <w:r>
+              <w:rPr>
+                <w:rFonts w:ascii="Arial" w:hAnsi="Arial" w:cs="Arial"/>
+                <w:sz w:val="22"/>
+                <w:szCs w:val="22"/>
+              </w:rPr>
+              <w:t>.</w:t>
             </w:r>
           </w:p>
         </w:tc>
@@ -460,7 +470,7 @@
       </w:tr>
       <w:tr>
         <w:trPr>
-          <w:trHeight w:val="392"/>
+          <w:trHeight w:val="675"/>
         </w:trPr>
         <w:tc>
           <w:tcPr>
@@ -544,6 +554,8 @@
                 <w:szCs w:val="22"/>
               </w:rPr>
             </w:pPr>
+            <w:bookmarkStart w:id="2" w:name="OLE_LINK10"/>
+            <w:bookmarkStart w:id="3" w:name="OLE_LINK11"/>
             <w:r>
               <w:rPr>
                 <w:rFonts w:ascii="Arial" w:hAnsi="Arial" w:cs="Arial"/>
@@ -552,6 +564,8 @@
               </w:rPr>
               <w:t>The environment of the run can be set up.</w:t>
             </w:r>
+            <w:bookmarkEnd w:id="2"/>
+            <w:bookmarkEnd w:id="3"/>
           </w:p>
         </w:tc>
         <w:tc>
@@ -750,24 +764,18 @@
                 <w:szCs w:val="22"/>
               </w:rPr>
             </w:pPr>
-            <w:r>
-              <w:rPr>
-                <w:rFonts w:ascii="Arial" w:hAnsi="Arial" w:cs="Arial"/>
-                <w:sz w:val="22"/>
-                <w:szCs w:val="22"/>
-              </w:rPr>
-              <w:t xml:space="preserve">The initial position of each agent can </w:t>
-            </w:r>
-            <w:bookmarkStart w:id="2" w:name="_GoBack"/>
-            <w:bookmarkEnd w:id="2"/>
-            <w:r>
-              <w:rPr>
-                <w:rFonts w:ascii="Arial" w:hAnsi="Arial" w:cs="Arial"/>
-                <w:sz w:val="22"/>
-                <w:szCs w:val="22"/>
-              </w:rPr>
-              <w:t>be set up.</w:t>
-            </w:r>
+            <w:bookmarkStart w:id="4" w:name="OLE_LINK8"/>
+            <w:bookmarkStart w:id="5" w:name="OLE_LINK9"/>
+            <w:r>
+              <w:rPr>
+                <w:rFonts w:ascii="Arial" w:hAnsi="Arial" w:cs="Arial"/>
+                <w:sz w:val="22"/>
+                <w:szCs w:val="22"/>
+              </w:rPr>
+              <w:t>The initial position of each agent can be set up.</w:t>
+            </w:r>
+            <w:bookmarkEnd w:id="4"/>
+            <w:bookmarkEnd w:id="5"/>
           </w:p>
         </w:tc>
         <w:tc>
@@ -890,12 +898,242 @@
             </w:pPr>
             <w:r>
               <w:rPr>
+                <w:rFonts w:ascii="Arial" w:hAnsi="Arial" w:cs="Arial"/>
+                <w:sz w:val="22"/>
+                <w:szCs w:val="22"/>
+              </w:rPr>
+              <w:t>4</w:t>
+            </w:r>
+            <w:r>
+              <w:rPr>
+                <w:rFonts w:ascii="Arial" w:hAnsi="Arial" w:cs="Arial"/>
+                <w:sz w:val="22"/>
+                <w:szCs w:val="22"/>
+              </w:rPr>
+              <w:t xml:space="preserve"> </w:t>
+            </w:r>
+          </w:p>
+        </w:tc>
+        <w:tc>
+          <w:tcPr>
+            <w:tcW w:w="1657" w:type="dxa"/>
+          </w:tcPr>
+          <w:p>
+            <w:pPr>
+              <w:cnfStyle w:val="000000000000" w:firstRow="0" w:lastRow="0" w:firstColumn="0" w:lastColumn="0" w:oddVBand="0" w:evenVBand="0" w:oddHBand="0" w:evenHBand="0" w:firstRowFirstColumn="0" w:firstRowLastColumn="0" w:lastRowFirstColumn="0" w:lastRowLastColumn="0"/>
+              <w:rPr>
+                <w:rFonts w:ascii="Arial" w:hAnsi="Arial" w:cs="Arial"/>
+                <w:sz w:val="22"/>
+                <w:szCs w:val="22"/>
+              </w:rPr>
+            </w:pPr>
+            <w:r>
+              <w:rPr>
+                <w:rFonts w:ascii="Arial" w:hAnsi="Arial" w:cs="Arial"/>
+                <w:sz w:val="22"/>
+                <w:szCs w:val="22"/>
+              </w:rPr>
+              <w:t>Viewer</w:t>
+            </w:r>
+          </w:p>
+        </w:tc>
+        <w:tc>
+          <w:tcPr>
+            <w:tcW w:w="2473" w:type="dxa"/>
+          </w:tcPr>
+          <w:p>
+            <w:pPr>
+              <w:cnfStyle w:val="000000000000" w:firstRow="0" w:lastRow="0" w:firstColumn="0" w:lastColumn="0" w:oddVBand="0" w:evenVBand="0" w:oddHBand="0" w:evenHBand="0" w:firstRowFirstColumn="0" w:firstRowLastColumn="0" w:lastRowFirstColumn="0" w:lastRowLastColumn="0"/>
+              <w:rPr>
+                <w:rFonts w:ascii="Arial" w:hAnsi="Arial" w:cs="Arial"/>
+                <w:sz w:val="22"/>
+                <w:szCs w:val="22"/>
+              </w:rPr>
+            </w:pPr>
+            <w:r>
+              <w:rPr>
+                <w:rFonts w:ascii="Arial" w:hAnsi="Arial" w:cs="Arial"/>
+                <w:sz w:val="22"/>
+                <w:szCs w:val="22"/>
+              </w:rPr>
+              <w:t>Load environment file</w:t>
+            </w:r>
+          </w:p>
+        </w:tc>
+        <w:tc>
+          <w:tcPr>
+            <w:tcW w:w="3118" w:type="dxa"/>
+          </w:tcPr>
+          <w:p>
+            <w:pPr>
+              <w:cnfStyle w:val="000000000000" w:firstRow="0" w:lastRow="0" w:firstColumn="0" w:lastColumn="0" w:oddVBand="0" w:evenVBand="0" w:oddHBand="0" w:evenHBand="0" w:firstRowFirstColumn="0" w:firstRowLastColumn="0" w:lastRowFirstColumn="0" w:lastRowLastColumn="0"/>
+              <w:rPr>
+                <w:rFonts w:ascii="Arial" w:hAnsi="Arial" w:cs="Arial"/>
+                <w:sz w:val="22"/>
+                <w:szCs w:val="22"/>
+              </w:rPr>
+            </w:pPr>
+            <w:r>
+              <w:rPr>
+                <w:rFonts w:ascii="Arial" w:hAnsi="Arial" w:cs="Arial"/>
+                <w:sz w:val="22"/>
+                <w:szCs w:val="22"/>
+              </w:rPr>
+              <w:t>The environment of the run can be set up.</w:t>
+            </w:r>
+          </w:p>
+        </w:tc>
+        <w:tc>
+          <w:tcPr>
+            <w:tcW w:w="1843" w:type="dxa"/>
+          </w:tcPr>
+          <w:p>
+            <w:pPr>
+              <w:cnfStyle w:val="000000000000" w:firstRow="0" w:lastRow="0" w:firstColumn="0" w:lastColumn="0" w:oddVBand="0" w:evenVBand="0" w:oddHBand="0" w:evenHBand="0" w:firstRowFirstColumn="0" w:firstRowLastColumn="0" w:lastRowFirstColumn="0" w:lastRowLastColumn="0"/>
+              <w:rPr>
+                <w:rFonts w:ascii="Arial" w:hAnsi="Arial" w:cs="Arial"/>
+                <w:sz w:val="22"/>
+                <w:szCs w:val="22"/>
+              </w:rPr>
+            </w:pPr>
+            <w:r>
+              <w:rPr>
+                <w:rFonts w:ascii="Arial" w:hAnsi="Arial" w:cs="Arial"/>
+                <w:sz w:val="22"/>
+                <w:szCs w:val="22"/>
+              </w:rPr>
+              <w:t>Jan 31</w:t>
+            </w:r>
+            <w:r>
+              <w:rPr>
+                <w:rFonts w:ascii="Arial" w:hAnsi="Arial" w:cs="Arial"/>
+                <w:sz w:val="22"/>
+                <w:szCs w:val="22"/>
+              </w:rPr>
+              <w:t>, 2017</w:t>
+            </w:r>
+          </w:p>
+        </w:tc>
+        <w:tc>
+          <w:tcPr>
+            <w:tcW w:w="2198" w:type="dxa"/>
+          </w:tcPr>
+          <w:p>
+            <w:pPr>
+              <w:cnfStyle w:val="000000000000" w:firstRow="0" w:lastRow="0" w:firstColumn="0" w:lastColumn="0" w:oddVBand="0" w:evenVBand="0" w:oddHBand="0" w:evenHBand="0" w:firstRowFirstColumn="0" w:firstRowLastColumn="0" w:lastRowFirstColumn="0" w:lastRowLastColumn="0"/>
+              <w:rPr>
+                <w:rFonts w:ascii="Arial" w:hAnsi="Arial" w:cs="Arial"/>
+                <w:sz w:val="22"/>
+                <w:szCs w:val="22"/>
+              </w:rPr>
+            </w:pPr>
+            <w:r>
+              <w:rPr>
+                <w:rFonts w:ascii="Arial" w:hAnsi="Arial" w:cs="Arial"/>
+                <w:sz w:val="22"/>
+                <w:szCs w:val="22"/>
+              </w:rPr>
+              <w:t xml:space="preserve">Feb </w:t>
+            </w:r>
+            <w:r>
+              <w:rPr>
+                <w:rFonts w:ascii="Arial" w:hAnsi="Arial" w:cs="Arial"/>
+                <w:sz w:val="22"/>
+                <w:szCs w:val="22"/>
+              </w:rPr>
+              <w:t>14</w:t>
+            </w:r>
+            <w:r>
+              <w:rPr>
+                <w:rFonts w:ascii="Arial" w:hAnsi="Arial" w:cs="Arial"/>
+                <w:sz w:val="22"/>
+                <w:szCs w:val="22"/>
+              </w:rPr>
+              <w:t>, 2017</w:t>
+            </w:r>
+          </w:p>
+        </w:tc>
+        <w:tc>
+          <w:tcPr>
+            <w:tcW w:w="1873" w:type="dxa"/>
+          </w:tcPr>
+          <w:p>
+            <w:pPr>
+              <w:cnfStyle w:val="000000000000" w:firstRow="0" w:lastRow="0" w:firstColumn="0" w:lastColumn="0" w:oddVBand="0" w:evenVBand="0" w:oddHBand="0" w:evenHBand="0" w:firstRowFirstColumn="0" w:firstRowLastColumn="0" w:lastRowFirstColumn="0" w:lastRowLastColumn="0"/>
+              <w:rPr>
+                <w:rFonts w:ascii="Arial" w:hAnsi="Arial" w:cs="Arial"/>
+                <w:sz w:val="22"/>
+                <w:szCs w:val="22"/>
+              </w:rPr>
+            </w:pPr>
+            <w:r>
+              <w:rPr>
+                <w:rFonts w:ascii="Arial" w:hAnsi="Arial" w:cs="Arial"/>
+                <w:sz w:val="22"/>
+                <w:szCs w:val="22"/>
+              </w:rPr>
+              <w:t>Yifan Gu</w:t>
+            </w:r>
+          </w:p>
+        </w:tc>
+        <w:tc>
+          <w:tcPr>
+            <w:tcW w:w="1332" w:type="dxa"/>
+          </w:tcPr>
+          <w:p>
+            <w:pPr>
+              <w:cnfStyle w:val="000000000000" w:firstRow="0" w:lastRow="0" w:firstColumn="0" w:lastColumn="0" w:oddVBand="0" w:evenVBand="0" w:oddHBand="0" w:evenHBand="0" w:firstRowFirstColumn="0" w:firstRowLastColumn="0" w:lastRowFirstColumn="0" w:lastRowLastColumn="0"/>
+              <w:rPr>
+                <w:rFonts w:ascii="Arial" w:hAnsi="Arial" w:cs="Arial"/>
+                <w:sz w:val="22"/>
+                <w:szCs w:val="22"/>
+              </w:rPr>
+            </w:pPr>
+            <w:r>
+              <w:rPr>
+                <w:rFonts w:ascii="Arial" w:hAnsi="Arial" w:cs="Arial"/>
+                <w:sz w:val="22"/>
+                <w:szCs w:val="22"/>
+              </w:rPr>
+              <w:t>Not started</w:t>
+            </w:r>
+          </w:p>
+        </w:tc>
+      </w:tr>
+      <w:tr>
+        <w:trPr>
+          <w:cnfStyle w:val="000000100000" w:firstRow="0" w:lastRow="0" w:firstColumn="0" w:lastColumn="0" w:oddVBand="0" w:evenVBand="0" w:oddHBand="1" w:evenHBand="0" w:firstRowFirstColumn="0" w:firstRowLastColumn="0" w:lastRowFirstColumn="0" w:lastRowLastColumn="0"/>
+          <w:trHeight w:val="377"/>
+        </w:trPr>
+        <w:tc>
+          <w:tcPr>
+            <w:cnfStyle w:val="001000000000" w:firstRow="0" w:lastRow="0" w:firstColumn="1" w:lastColumn="0" w:oddVBand="0" w:evenVBand="0" w:oddHBand="0" w:evenHBand="0" w:firstRowFirstColumn="0" w:firstRowLastColumn="0" w:lastRowFirstColumn="0" w:lastRowLastColumn="0"/>
+            <w:tcW w:w="1008" w:type="dxa"/>
+          </w:tcPr>
+          <w:p>
+            <w:pPr>
+              <w:rPr>
+                <w:rFonts w:ascii="Arial" w:hAnsi="Arial" w:cs="Arial"/>
+                <w:sz w:val="22"/>
+                <w:szCs w:val="22"/>
+              </w:rPr>
+            </w:pPr>
+            <w:r>
+              <w:rPr>
                 <w:rFonts w:ascii="Arial" w:hAnsi="Arial" w:cs="Arial" w:hint="eastAsia"/>
                 <w:sz w:val="22"/>
                 <w:szCs w:val="22"/>
               </w:rPr>
               <w:t>4</w:t>
             </w:r>
+            <w:r>
+              <w:rPr>
+                <w:rFonts w:ascii="Arial" w:hAnsi="Arial" w:cs="Arial"/>
+                <w:sz w:val="22"/>
+                <w:szCs w:val="22"/>
+              </w:rPr>
+              <w:t xml:space="preserve"> 5</w:t>
+            </w:r>
           </w:p>
         </w:tc>
         <w:tc>
@@ -904,6 +1142,243 @@
           </w:tcPr>
           <w:p>
             <w:pPr>
+              <w:cnfStyle w:val="000000100000" w:firstRow="0" w:lastRow="0" w:firstColumn="0" w:lastColumn="0" w:oddVBand="0" w:evenVBand="0" w:oddHBand="1" w:evenHBand="0" w:firstRowFirstColumn="0" w:firstRowLastColumn="0" w:lastRowFirstColumn="0" w:lastRowLastColumn="0"/>
+              <w:rPr>
+                <w:rFonts w:ascii="Arial" w:hAnsi="Arial" w:cs="Arial"/>
+                <w:sz w:val="22"/>
+                <w:szCs w:val="22"/>
+              </w:rPr>
+            </w:pPr>
+            <w:r>
+              <w:rPr>
+                <w:rFonts w:ascii="Arial" w:hAnsi="Arial" w:cs="Arial"/>
+                <w:sz w:val="22"/>
+                <w:szCs w:val="22"/>
+              </w:rPr>
+              <w:t>Viewer</w:t>
+            </w:r>
+          </w:p>
+        </w:tc>
+        <w:tc>
+          <w:tcPr>
+            <w:tcW w:w="2473" w:type="dxa"/>
+          </w:tcPr>
+          <w:p>
+            <w:pPr>
+              <w:cnfStyle w:val="000000100000" w:firstRow="0" w:lastRow="0" w:firstColumn="0" w:lastColumn="0" w:oddVBand="0" w:evenVBand="0" w:oddHBand="1" w:evenHBand="0" w:firstRowFirstColumn="0" w:firstRowLastColumn="0" w:lastRowFirstColumn="0" w:lastRowLastColumn="0"/>
+              <w:rPr>
+                <w:rFonts w:ascii="Arial" w:hAnsi="Arial" w:cs="Arial"/>
+                <w:sz w:val="22"/>
+                <w:szCs w:val="22"/>
+              </w:rPr>
+            </w:pPr>
+            <w:r>
+              <w:rPr>
+                <w:rFonts w:ascii="Arial" w:hAnsi="Arial" w:cs="Arial"/>
+                <w:sz w:val="22"/>
+                <w:szCs w:val="22"/>
+              </w:rPr>
+              <w:t xml:space="preserve">Select to </w:t>
+            </w:r>
+            <w:r>
+              <w:rPr>
+                <w:rFonts w:ascii="Arial" w:hAnsi="Arial" w:cs="Arial" w:hint="eastAsia"/>
+                <w:sz w:val="22"/>
+                <w:szCs w:val="22"/>
+              </w:rPr>
+              <w:t xml:space="preserve">see </w:t>
+            </w:r>
+            <w:r>
+              <w:rPr>
+                <w:rFonts w:ascii="Arial" w:hAnsi="Arial" w:cs="Arial"/>
+                <w:sz w:val="22"/>
+                <w:szCs w:val="22"/>
+              </w:rPr>
+              <w:t>a Graphical View</w:t>
+            </w:r>
+          </w:p>
+        </w:tc>
+        <w:tc>
+          <w:tcPr>
+            <w:tcW w:w="3118" w:type="dxa"/>
+          </w:tcPr>
+          <w:p>
+            <w:pPr>
+              <w:cnfStyle w:val="000000100000" w:firstRow="0" w:lastRow="0" w:firstColumn="0" w:lastColumn="0" w:oddVBand="0" w:evenVBand="0" w:oddHBand="1" w:evenHBand="0" w:firstRowFirstColumn="0" w:firstRowLastColumn="0" w:lastRowFirstColumn="0" w:lastRowLastColumn="0"/>
+              <w:rPr>
+                <w:rFonts w:ascii="Arial" w:hAnsi="Arial" w:cs="Arial"/>
+                <w:sz w:val="22"/>
+                <w:szCs w:val="22"/>
+              </w:rPr>
+            </w:pPr>
+            <w:r>
+              <w:rPr>
+                <w:rFonts w:ascii="Arial" w:hAnsi="Arial" w:cs="Arial"/>
+                <w:sz w:val="22"/>
+                <w:szCs w:val="22"/>
+              </w:rPr>
+              <w:t>Viewer can see the number of agents at each node in an open space</w:t>
+            </w:r>
+          </w:p>
+        </w:tc>
+        <w:tc>
+          <w:tcPr>
+            <w:tcW w:w="1843" w:type="dxa"/>
+          </w:tcPr>
+          <w:p>
+            <w:pPr>
+              <w:cnfStyle w:val="000000100000" w:firstRow="0" w:lastRow="0" w:firstColumn="0" w:lastColumn="0" w:oddVBand="0" w:evenVBand="0" w:oddHBand="1" w:evenHBand="0" w:firstRowFirstColumn="0" w:firstRowLastColumn="0" w:lastRowFirstColumn="0" w:lastRowLastColumn="0"/>
+              <w:rPr>
+                <w:rFonts w:ascii="Arial" w:hAnsi="Arial" w:cs="Arial"/>
+                <w:sz w:val="22"/>
+                <w:szCs w:val="22"/>
+              </w:rPr>
+            </w:pPr>
+            <w:r>
+              <w:rPr>
+                <w:rFonts w:ascii="Arial" w:hAnsi="Arial" w:cs="Arial"/>
+                <w:sz w:val="22"/>
+                <w:szCs w:val="22"/>
+              </w:rPr>
+              <w:t>Jan 2</w:t>
+            </w:r>
+            <w:r>
+              <w:rPr>
+                <w:rFonts w:ascii="Arial" w:hAnsi="Arial" w:cs="Arial"/>
+                <w:sz w:val="22"/>
+                <w:szCs w:val="22"/>
+              </w:rPr>
+              <w:t>9</w:t>
+            </w:r>
+            <w:r>
+              <w:rPr>
+                <w:rFonts w:ascii="Arial" w:hAnsi="Arial" w:cs="Arial"/>
+                <w:sz w:val="22"/>
+                <w:szCs w:val="22"/>
+              </w:rPr>
+              <w:t>, 2017</w:t>
+            </w:r>
+          </w:p>
+        </w:tc>
+        <w:tc>
+          <w:tcPr>
+            <w:tcW w:w="2198" w:type="dxa"/>
+          </w:tcPr>
+          <w:p>
+            <w:pPr>
+              <w:cnfStyle w:val="000000100000" w:firstRow="0" w:lastRow="0" w:firstColumn="0" w:lastColumn="0" w:oddVBand="0" w:evenVBand="0" w:oddHBand="1" w:evenHBand="0" w:firstRowFirstColumn="0" w:firstRowLastColumn="0" w:lastRowFirstColumn="0" w:lastRowLastColumn="0"/>
+              <w:rPr>
+                <w:rFonts w:ascii="Arial" w:hAnsi="Arial" w:cs="Arial"/>
+                <w:sz w:val="22"/>
+                <w:szCs w:val="22"/>
+              </w:rPr>
+            </w:pPr>
+            <w:r>
+              <w:rPr>
+                <w:rFonts w:ascii="Arial" w:hAnsi="Arial" w:cs="Arial"/>
+                <w:sz w:val="22"/>
+                <w:szCs w:val="22"/>
+              </w:rPr>
+              <w:t>Feb 14, 2017</w:t>
+            </w:r>
+          </w:p>
+        </w:tc>
+        <w:tc>
+          <w:tcPr>
+            <w:tcW w:w="1873" w:type="dxa"/>
+          </w:tcPr>
+          <w:p>
+            <w:pPr>
+              <w:cnfStyle w:val="000000100000" w:firstRow="0" w:lastRow="0" w:firstColumn="0" w:lastColumn="0" w:oddVBand="0" w:evenVBand="0" w:oddHBand="1" w:evenHBand="0" w:firstRowFirstColumn="0" w:firstRowLastColumn="0" w:lastRowFirstColumn="0" w:lastRowLastColumn="0"/>
+              <w:rPr>
+                <w:rFonts w:ascii="Arial" w:hAnsi="Arial" w:cs="Arial"/>
+                <w:sz w:val="22"/>
+                <w:szCs w:val="22"/>
+              </w:rPr>
+            </w:pPr>
+            <w:r>
+              <w:rPr>
+                <w:rFonts w:ascii="Arial" w:hAnsi="Arial" w:cs="Arial"/>
+                <w:sz w:val="22"/>
+                <w:szCs w:val="22"/>
+              </w:rPr>
+              <w:t>Yifan Gu</w:t>
+            </w:r>
+            <w:r>
+              <w:rPr>
+                <w:rFonts w:ascii="Arial" w:hAnsi="Arial" w:cs="Arial"/>
+                <w:sz w:val="22"/>
+                <w:szCs w:val="22"/>
+              </w:rPr>
+              <w:t>, Sheng Zhang</w:t>
+            </w:r>
+          </w:p>
+        </w:tc>
+        <w:tc>
+          <w:tcPr>
+            <w:tcW w:w="1332" w:type="dxa"/>
+          </w:tcPr>
+          <w:p>
+            <w:pPr>
+              <w:cnfStyle w:val="000000100000" w:firstRow="0" w:lastRow="0" w:firstColumn="0" w:lastColumn="0" w:oddVBand="0" w:evenVBand="0" w:oddHBand="1" w:evenHBand="0" w:firstRowFirstColumn="0" w:firstRowLastColumn="0" w:lastRowFirstColumn="0" w:lastRowLastColumn="0"/>
+              <w:rPr>
+                <w:rFonts w:ascii="Arial" w:hAnsi="Arial" w:cs="Arial"/>
+                <w:sz w:val="22"/>
+                <w:szCs w:val="22"/>
+              </w:rPr>
+            </w:pPr>
+            <w:r>
+              <w:rPr>
+                <w:rFonts w:ascii="Arial" w:hAnsi="Arial" w:cs="Arial"/>
+                <w:sz w:val="22"/>
+                <w:szCs w:val="22"/>
+              </w:rPr>
+              <w:t>Not started</w:t>
+            </w:r>
+          </w:p>
+        </w:tc>
+      </w:tr>
+      <w:tr>
+        <w:trPr>
+          <w:trHeight w:val="377"/>
+        </w:trPr>
+        <w:tc>
+          <w:tcPr>
+            <w:cnfStyle w:val="001000000000" w:firstRow="0" w:lastRow="0" w:firstColumn="1" w:lastColumn="0" w:oddVBand="0" w:evenVBand="0" w:oddHBand="0" w:evenHBand="0" w:firstRowFirstColumn="0" w:firstRowLastColumn="0" w:lastRowFirstColumn="0" w:lastRowLastColumn="0"/>
+            <w:tcW w:w="1008" w:type="dxa"/>
+          </w:tcPr>
+          <w:p>
+            <w:pPr>
+              <w:rPr>
+                <w:rFonts w:ascii="Arial" w:hAnsi="Arial" w:cs="Arial"/>
+                <w:sz w:val="22"/>
+                <w:szCs w:val="22"/>
+              </w:rPr>
+            </w:pPr>
+            <w:r>
+              <w:rPr>
+                <w:rFonts w:ascii="Arial" w:hAnsi="Arial" w:cs="Arial" w:hint="eastAsia"/>
+                <w:sz w:val="22"/>
+                <w:szCs w:val="22"/>
+              </w:rPr>
+              <w:t>10</w:t>
+            </w:r>
+            <w:r>
+              <w:rPr>
+                <w:rFonts w:ascii="Arial" w:hAnsi="Arial" w:cs="Arial"/>
+                <w:sz w:val="22"/>
+                <w:szCs w:val="22"/>
+              </w:rPr>
+              <w:t xml:space="preserve"> 6</w:t>
+            </w:r>
+          </w:p>
+        </w:tc>
+        <w:tc>
+          <w:tcPr>
+            <w:tcW w:w="1657" w:type="dxa"/>
+          </w:tcPr>
+          <w:p>
+            <w:pPr>
               <w:cnfStyle w:val="000000000000" w:firstRow="0" w:lastRow="0" w:firstColumn="0" w:lastColumn="0" w:oddVBand="0" w:evenVBand="0" w:oddHBand="0" w:evenHBand="0" w:firstRowFirstColumn="0" w:firstRowLastColumn="0" w:lastRowFirstColumn="0" w:lastRowLastColumn="0"/>
               <w:rPr>
                 <w:rFonts w:ascii="Arial" w:hAnsi="Arial" w:cs="Arial"/>
@@ -940,23 +1415,7 @@
                 <w:sz w:val="22"/>
                 <w:szCs w:val="22"/>
               </w:rPr>
-              <w:t xml:space="preserve">Select to </w:t>
-            </w:r>
-            <w:r>
-              <w:rPr>
-                <w:rFonts w:ascii="Arial" w:hAnsi="Arial" w:cs="Arial" w:hint="eastAsia"/>
-                <w:sz w:val="22"/>
-                <w:szCs w:val="22"/>
-              </w:rPr>
-              <w:t xml:space="preserve">see </w:t>
-            </w:r>
-            <w:r>
-              <w:rPr>
-                <w:rFonts w:ascii="Arial" w:hAnsi="Arial" w:cs="Arial"/>
-                <w:sz w:val="22"/>
-                <w:szCs w:val="22"/>
-              </w:rPr>
-              <w:t>a Graphical View</w:t>
+              <w:t>View the details about the agents in each node in Graphical View</w:t>
             </w:r>
           </w:p>
         </w:tc>
@@ -979,7 +1438,25 @@
                 <w:sz w:val="22"/>
                 <w:szCs w:val="22"/>
               </w:rPr>
-              <w:t>Viewer can see the number of agents at each node in an open space</w:t>
+              <w:t xml:space="preserve">Viewer can know that for a </w:t>
+            </w:r>
+            <w:proofErr w:type="gramStart"/>
+            <w:r>
+              <w:rPr>
+                <w:rFonts w:ascii="Arial" w:hAnsi="Arial" w:cs="Arial"/>
+                <w:sz w:val="22"/>
+                <w:szCs w:val="22"/>
+              </w:rPr>
+              <w:t>particular node</w:t>
+            </w:r>
+            <w:proofErr w:type="gramEnd"/>
+            <w:r>
+              <w:rPr>
+                <w:rFonts w:ascii="Arial" w:hAnsi="Arial" w:cs="Arial"/>
+                <w:sz w:val="22"/>
+                <w:szCs w:val="22"/>
+              </w:rPr>
+              <w:t>, which agents have visited it and how many times each agent has visited it</w:t>
             </w:r>
           </w:p>
         </w:tc>
@@ -1002,23 +1479,7 @@
                 <w:sz w:val="22"/>
                 <w:szCs w:val="22"/>
               </w:rPr>
-              <w:t>Jan 2</w:t>
-            </w:r>
-            <w:r>
-              <w:rPr>
-                <w:rFonts w:ascii="Arial" w:hAnsi="Arial" w:cs="Arial"/>
-                <w:sz w:val="22"/>
-                <w:szCs w:val="22"/>
-              </w:rPr>
-              <w:t>9</w:t>
-            </w:r>
-            <w:r>
-              <w:rPr>
-                <w:rFonts w:ascii="Arial" w:hAnsi="Arial" w:cs="Arial"/>
-                <w:sz w:val="22"/>
-                <w:szCs w:val="22"/>
-              </w:rPr>
-              <w:t>, 2017</w:t>
+              <w:t>Jan 26, 2017</w:t>
             </w:r>
           </w:p>
         </w:tc>
@@ -1035,14 +1496,6 @@
                 <w:szCs w:val="22"/>
               </w:rPr>
             </w:pPr>
-            <w:r>
-              <w:rPr>
-                <w:rFonts w:ascii="Arial" w:hAnsi="Arial" w:cs="Arial"/>
-                <w:sz w:val="22"/>
-                <w:szCs w:val="22"/>
-              </w:rPr>
-              <w:t>Feb 14, 2017</w:t>
-            </w:r>
           </w:p>
         </w:tc>
         <w:tc>
@@ -1058,21 +1511,23 @@
                 <w:szCs w:val="22"/>
               </w:rPr>
             </w:pPr>
-            <w:r>
-              <w:rPr>
-                <w:rFonts w:ascii="Arial" w:hAnsi="Arial" w:cs="Arial"/>
-                <w:sz w:val="22"/>
-                <w:szCs w:val="22"/>
-              </w:rPr>
-              <w:t>Yifan Gu</w:t>
-            </w:r>
-            <w:r>
-              <w:rPr>
-                <w:rFonts w:ascii="Arial" w:hAnsi="Arial" w:cs="Arial"/>
-                <w:sz w:val="22"/>
-                <w:szCs w:val="22"/>
-              </w:rPr>
-              <w:t>, Sheng Zhang</w:t>
+            <w:proofErr w:type="spellStart"/>
+            <w:r>
+              <w:rPr>
+                <w:rFonts w:ascii="Arial" w:hAnsi="Arial" w:cs="Arial"/>
+                <w:sz w:val="22"/>
+                <w:szCs w:val="22"/>
+              </w:rPr>
+              <w:t>Chaohui</w:t>
+            </w:r>
+            <w:proofErr w:type="spellEnd"/>
+            <w:r>
+              <w:rPr>
+                <w:rFonts w:ascii="Arial" w:hAnsi="Arial" w:cs="Arial"/>
+                <w:sz w:val="22"/>
+                <w:szCs w:val="22"/>
+              </w:rPr>
+              <w:t xml:space="preserve"> Xu, Yifan Gu</w:t>
             </w:r>
           </w:p>
         </w:tc>
@@ -1126,6 +1581,14 @@
               </w:rPr>
               <w:t>5</w:t>
             </w:r>
+            <w:r>
+              <w:rPr>
+                <w:rFonts w:ascii="Arial" w:hAnsi="Arial" w:cs="Arial"/>
+                <w:sz w:val="22"/>
+                <w:szCs w:val="22"/>
+              </w:rPr>
+              <w:t xml:space="preserve"> 7</w:t>
+            </w:r>
           </w:p>
         </w:tc>
         <w:tc>
@@ -1233,14 +1696,8 @@
                 <w:szCs w:val="22"/>
               </w:rPr>
             </w:pPr>
-            <w:r>
-              <w:rPr>
-                <w:rFonts w:ascii="Arial" w:hAnsi="Arial" w:cs="Arial"/>
-                <w:sz w:val="22"/>
-                <w:szCs w:val="22"/>
-              </w:rPr>
-              <w:t>Feb 14, 2017</w:t>
-            </w:r>
+            <w:bookmarkStart w:id="6" w:name="_GoBack"/>
+            <w:bookmarkEnd w:id="6"/>
           </w:p>
         </w:tc>
         <w:tc>
@@ -1314,6 +1771,14 @@
                 <w:szCs w:val="22"/>
               </w:rPr>
               <w:t>6</w:t>
+            </w:r>
+            <w:r>
+              <w:rPr>
+                <w:rFonts w:ascii="Arial" w:hAnsi="Arial" w:cs="Arial"/>
+                <w:sz w:val="22"/>
+                <w:szCs w:val="22"/>
+              </w:rPr>
+              <w:t xml:space="preserve"> 8</w:t>
             </w:r>
           </w:p>
         </w:tc>
@@ -1521,6 +1986,14 @@
               </w:rPr>
               <w:t>7</w:t>
             </w:r>
+            <w:r>
+              <w:rPr>
+                <w:rFonts w:ascii="Arial" w:hAnsi="Arial" w:cs="Arial"/>
+                <w:sz w:val="22"/>
+                <w:szCs w:val="22"/>
+              </w:rPr>
+              <w:t xml:space="preserve"> 9</w:t>
+            </w:r>
           </w:p>
         </w:tc>
         <w:tc>
@@ -1725,6 +2198,14 @@
                 <w:szCs w:val="22"/>
               </w:rPr>
               <w:t>8</w:t>
+            </w:r>
+            <w:r>
+              <w:rPr>
+                <w:rFonts w:ascii="Arial" w:hAnsi="Arial" w:cs="Arial"/>
+                <w:sz w:val="22"/>
+                <w:szCs w:val="22"/>
+              </w:rPr>
+              <w:t xml:space="preserve"> 10</w:t>
             </w:r>
           </w:p>
         </w:tc>
@@ -1924,6 +2405,14 @@
               </w:rPr>
               <w:t>9</w:t>
             </w:r>
+            <w:r>
+              <w:rPr>
+                <w:rFonts w:ascii="Arial" w:hAnsi="Arial" w:cs="Arial"/>
+                <w:sz w:val="22"/>
+                <w:szCs w:val="22"/>
+              </w:rPr>
+              <w:t xml:space="preserve"> 11</w:t>
+            </w:r>
           </w:p>
         </w:tc>
         <w:tc>
@@ -2079,187 +2568,6 @@
           <w:p>
             <w:pPr>
               <w:cnfStyle w:val="000000100000" w:firstRow="0" w:lastRow="0" w:firstColumn="0" w:lastColumn="0" w:oddVBand="0" w:evenVBand="0" w:oddHBand="1" w:evenHBand="0" w:firstRowFirstColumn="0" w:firstRowLastColumn="0" w:lastRowFirstColumn="0" w:lastRowLastColumn="0"/>
-              <w:rPr>
-                <w:rFonts w:ascii="Arial" w:hAnsi="Arial" w:cs="Arial"/>
-                <w:sz w:val="22"/>
-                <w:szCs w:val="22"/>
-              </w:rPr>
-            </w:pPr>
-            <w:r>
-              <w:rPr>
-                <w:rFonts w:ascii="Arial" w:hAnsi="Arial" w:cs="Arial"/>
-                <w:sz w:val="22"/>
-                <w:szCs w:val="22"/>
-              </w:rPr>
-              <w:t>Not started</w:t>
-            </w:r>
-          </w:p>
-        </w:tc>
-      </w:tr>
-      <w:tr>
-        <w:trPr>
-          <w:trHeight w:val="377"/>
-        </w:trPr>
-        <w:tc>
-          <w:tcPr>
-            <w:cnfStyle w:val="001000000000" w:firstRow="0" w:lastRow="0" w:firstColumn="1" w:lastColumn="0" w:oddVBand="0" w:evenVBand="0" w:oddHBand="0" w:evenHBand="0" w:firstRowFirstColumn="0" w:firstRowLastColumn="0" w:lastRowFirstColumn="0" w:lastRowLastColumn="0"/>
-            <w:tcW w:w="1008" w:type="dxa"/>
-          </w:tcPr>
-          <w:p>
-            <w:pPr>
-              <w:rPr>
-                <w:rFonts w:ascii="Arial" w:hAnsi="Arial" w:cs="Arial"/>
-                <w:sz w:val="22"/>
-                <w:szCs w:val="22"/>
-              </w:rPr>
-            </w:pPr>
-            <w:r>
-              <w:rPr>
-                <w:rFonts w:ascii="Arial" w:hAnsi="Arial" w:cs="Arial" w:hint="eastAsia"/>
-                <w:sz w:val="22"/>
-                <w:szCs w:val="22"/>
-              </w:rPr>
-              <w:t>10</w:t>
-            </w:r>
-          </w:p>
-        </w:tc>
-        <w:tc>
-          <w:tcPr>
-            <w:tcW w:w="1657" w:type="dxa"/>
-          </w:tcPr>
-          <w:p>
-            <w:pPr>
-              <w:cnfStyle w:val="000000000000" w:firstRow="0" w:lastRow="0" w:firstColumn="0" w:lastColumn="0" w:oddVBand="0" w:evenVBand="0" w:oddHBand="0" w:evenHBand="0" w:firstRowFirstColumn="0" w:firstRowLastColumn="0" w:lastRowFirstColumn="0" w:lastRowLastColumn="0"/>
-              <w:rPr>
-                <w:rFonts w:ascii="Arial" w:hAnsi="Arial" w:cs="Arial"/>
-                <w:sz w:val="22"/>
-                <w:szCs w:val="22"/>
-              </w:rPr>
-            </w:pPr>
-            <w:r>
-              <w:rPr>
-                <w:rFonts w:ascii="Arial" w:hAnsi="Arial" w:cs="Arial"/>
-                <w:sz w:val="22"/>
-                <w:szCs w:val="22"/>
-              </w:rPr>
-              <w:t>Viewer</w:t>
-            </w:r>
-          </w:p>
-        </w:tc>
-        <w:tc>
-          <w:tcPr>
-            <w:tcW w:w="2473" w:type="dxa"/>
-          </w:tcPr>
-          <w:p>
-            <w:pPr>
-              <w:cnfStyle w:val="000000000000" w:firstRow="0" w:lastRow="0" w:firstColumn="0" w:lastColumn="0" w:oddVBand="0" w:evenVBand="0" w:oddHBand="0" w:evenHBand="0" w:firstRowFirstColumn="0" w:firstRowLastColumn="0" w:lastRowFirstColumn="0" w:lastRowLastColumn="0"/>
-              <w:rPr>
-                <w:rFonts w:ascii="Arial" w:hAnsi="Arial" w:cs="Arial"/>
-                <w:sz w:val="22"/>
-                <w:szCs w:val="22"/>
-              </w:rPr>
-            </w:pPr>
-            <w:r>
-              <w:rPr>
-                <w:rFonts w:ascii="Arial" w:hAnsi="Arial" w:cs="Arial"/>
-                <w:sz w:val="22"/>
-                <w:szCs w:val="22"/>
-              </w:rPr>
-              <w:t>View the details about the agents in each node in Graphical View</w:t>
-            </w:r>
-          </w:p>
-        </w:tc>
-        <w:tc>
-          <w:tcPr>
-            <w:tcW w:w="3118" w:type="dxa"/>
-          </w:tcPr>
-          <w:p>
-            <w:pPr>
-              <w:cnfStyle w:val="000000000000" w:firstRow="0" w:lastRow="0" w:firstColumn="0" w:lastColumn="0" w:oddVBand="0" w:evenVBand="0" w:oddHBand="0" w:evenHBand="0" w:firstRowFirstColumn="0" w:firstRowLastColumn="0" w:lastRowFirstColumn="0" w:lastRowLastColumn="0"/>
-              <w:rPr>
-                <w:rFonts w:ascii="Arial" w:hAnsi="Arial" w:cs="Arial"/>
-                <w:sz w:val="22"/>
-                <w:szCs w:val="22"/>
-              </w:rPr>
-            </w:pPr>
-            <w:r>
-              <w:rPr>
-                <w:rFonts w:ascii="Arial" w:hAnsi="Arial" w:cs="Arial"/>
-                <w:sz w:val="22"/>
-                <w:szCs w:val="22"/>
-              </w:rPr>
-              <w:t>Viewer can know that for a particular node, which agents have visited it and how many times each agent has visited it</w:t>
-            </w:r>
-          </w:p>
-        </w:tc>
-        <w:tc>
-          <w:tcPr>
-            <w:tcW w:w="1843" w:type="dxa"/>
-          </w:tcPr>
-          <w:p>
-            <w:pPr>
-              <w:cnfStyle w:val="000000000000" w:firstRow="0" w:lastRow="0" w:firstColumn="0" w:lastColumn="0" w:oddVBand="0" w:evenVBand="0" w:oddHBand="0" w:evenHBand="0" w:firstRowFirstColumn="0" w:firstRowLastColumn="0" w:lastRowFirstColumn="0" w:lastRowLastColumn="0"/>
-              <w:rPr>
-                <w:rFonts w:ascii="Arial" w:hAnsi="Arial" w:cs="Arial"/>
-                <w:sz w:val="22"/>
-                <w:szCs w:val="22"/>
-              </w:rPr>
-            </w:pPr>
-            <w:r>
-              <w:rPr>
-                <w:rFonts w:ascii="Arial" w:hAnsi="Arial" w:cs="Arial"/>
-                <w:sz w:val="22"/>
-                <w:szCs w:val="22"/>
-              </w:rPr>
-              <w:t>Jan 26, 2017</w:t>
-            </w:r>
-          </w:p>
-        </w:tc>
-        <w:tc>
-          <w:tcPr>
-            <w:tcW w:w="2198" w:type="dxa"/>
-          </w:tcPr>
-          <w:p>
-            <w:pPr>
-              <w:cnfStyle w:val="000000000000" w:firstRow="0" w:lastRow="0" w:firstColumn="0" w:lastColumn="0" w:oddVBand="0" w:evenVBand="0" w:oddHBand="0" w:evenHBand="0" w:firstRowFirstColumn="0" w:firstRowLastColumn="0" w:lastRowFirstColumn="0" w:lastRowLastColumn="0"/>
-              <w:rPr>
-                <w:rFonts w:ascii="Arial" w:hAnsi="Arial" w:cs="Arial"/>
-                <w:sz w:val="22"/>
-                <w:szCs w:val="22"/>
-              </w:rPr>
-            </w:pPr>
-          </w:p>
-        </w:tc>
-        <w:tc>
-          <w:tcPr>
-            <w:tcW w:w="1873" w:type="dxa"/>
-          </w:tcPr>
-          <w:p>
-            <w:pPr>
-              <w:cnfStyle w:val="000000000000" w:firstRow="0" w:lastRow="0" w:firstColumn="0" w:lastColumn="0" w:oddVBand="0" w:evenVBand="0" w:oddHBand="0" w:evenHBand="0" w:firstRowFirstColumn="0" w:firstRowLastColumn="0" w:lastRowFirstColumn="0" w:lastRowLastColumn="0"/>
-              <w:rPr>
-                <w:rFonts w:ascii="Arial" w:hAnsi="Arial" w:cs="Arial"/>
-                <w:sz w:val="22"/>
-                <w:szCs w:val="22"/>
-              </w:rPr>
-            </w:pPr>
-            <w:r>
-              <w:rPr>
-                <w:rFonts w:ascii="Arial" w:hAnsi="Arial" w:cs="Arial"/>
-                <w:sz w:val="22"/>
-                <w:szCs w:val="22"/>
-              </w:rPr>
-              <w:t>Chaohui Xu, Yifan Gu</w:t>
-            </w:r>
-          </w:p>
-        </w:tc>
-        <w:tc>
-          <w:tcPr>
-            <w:tcW w:w="1332" w:type="dxa"/>
-          </w:tcPr>
-          <w:p>
-            <w:pPr>
-              <w:cnfStyle w:val="000000000000" w:firstRow="0" w:lastRow="0" w:firstColumn="0" w:lastColumn="0" w:oddVBand="0" w:evenVBand="0" w:oddHBand="0" w:evenHBand="0" w:firstRowFirstColumn="0" w:firstRowLastColumn="0" w:lastRowFirstColumn="0" w:lastRowLastColumn="0"/>
               <w:rPr>
                 <w:rFonts w:ascii="Arial" w:hAnsi="Arial" w:cs="Arial"/>
                 <w:sz w:val="22"/>

</xml_diff>

<commit_message>
update sprints and user story
</commit_message>
<xml_diff>
--- a/documents/User Stories 1.docx
+++ b/documents/User Stories 1.docx
@@ -4,7 +4,7 @@
   <w:body>
     <w:tbl>
       <w:tblPr>
-        <w:tblStyle w:val="1"/>
+        <w:tblStyle w:val="PlainTable1"/>
         <w:tblW w:w="15502" w:type="dxa"/>
         <w:tblLook w:val="04A0" w:firstRow="1" w:lastRow="0" w:firstColumn="1" w:lastColumn="0" w:noHBand="0" w:noVBand="1"/>
       </w:tblPr>
@@ -426,22 +426,56 @@
                 <w:szCs w:val="22"/>
               </w:rPr>
             </w:pPr>
-            <w:r>
-              <w:rPr>
-                <w:rFonts w:ascii="Arial" w:hAnsi="Arial" w:cs="Arial"/>
-                <w:sz w:val="22"/>
-                <w:szCs w:val="22"/>
-              </w:rPr>
-              <w:t>Yifan Gu</w:t>
-            </w:r>
-            <w:r>
-              <w:rPr>
-                <w:rFonts w:ascii="Arial" w:hAnsi="Arial" w:cs="Arial"/>
-                <w:sz w:val="22"/>
-                <w:szCs w:val="22"/>
-              </w:rPr>
-              <w:t>, Sheng Zhang</w:t>
-            </w:r>
+            <w:proofErr w:type="spellStart"/>
+            <w:r>
+              <w:rPr>
+                <w:rFonts w:ascii="Arial" w:hAnsi="Arial" w:cs="Arial"/>
+                <w:sz w:val="22"/>
+                <w:szCs w:val="22"/>
+              </w:rPr>
+              <w:t>Yifan</w:t>
+            </w:r>
+            <w:proofErr w:type="spellEnd"/>
+            <w:r>
+              <w:rPr>
+                <w:rFonts w:ascii="Arial" w:hAnsi="Arial" w:cs="Arial"/>
+                <w:sz w:val="22"/>
+                <w:szCs w:val="22"/>
+              </w:rPr>
+              <w:t xml:space="preserve"> </w:t>
+            </w:r>
+            <w:proofErr w:type="spellStart"/>
+            <w:r>
+              <w:rPr>
+                <w:rFonts w:ascii="Arial" w:hAnsi="Arial" w:cs="Arial"/>
+                <w:sz w:val="22"/>
+                <w:szCs w:val="22"/>
+              </w:rPr>
+              <w:t>Gu</w:t>
+            </w:r>
+            <w:proofErr w:type="spellEnd"/>
+          </w:p>
+          <w:p>
+            <w:pPr>
+              <w:cnfStyle w:val="000000100000" w:firstRow="0" w:lastRow="0" w:firstColumn="0" w:lastColumn="0" w:oddVBand="0" w:evenVBand="0" w:oddHBand="1" w:evenHBand="0" w:firstRowFirstColumn="0" w:firstRowLastColumn="0" w:lastRowFirstColumn="0" w:lastRowLastColumn="0"/>
+              <w:rPr>
+                <w:rFonts w:ascii="Arial" w:hAnsi="Arial" w:cs="Arial"/>
+                <w:sz w:val="22"/>
+                <w:szCs w:val="22"/>
+              </w:rPr>
+            </w:pPr>
+            <w:bookmarkStart w:id="2" w:name="OLE_LINK16"/>
+            <w:bookmarkStart w:id="3" w:name="OLE_LINK17"/>
+            <w:r>
+              <w:rPr>
+                <w:rFonts w:ascii="Arial" w:hAnsi="Arial" w:cs="Arial"/>
+                <w:sz w:val="22"/>
+                <w:szCs w:val="22"/>
+              </w:rPr>
+              <w:t>Sheng Zhang</w:t>
+            </w:r>
+            <w:bookmarkEnd w:id="2"/>
+            <w:bookmarkEnd w:id="3"/>
           </w:p>
         </w:tc>
         <w:tc>
@@ -463,7 +497,7 @@
                 <w:sz w:val="22"/>
                 <w:szCs w:val="22"/>
               </w:rPr>
-              <w:t>Not started</w:t>
+              <w:t>Completed</w:t>
             </w:r>
           </w:p>
         </w:tc>
@@ -531,6 +565,8 @@
                 <w:szCs w:val="22"/>
               </w:rPr>
             </w:pPr>
+            <w:bookmarkStart w:id="4" w:name="OLE_LINK12"/>
+            <w:bookmarkStart w:id="5" w:name="OLE_LINK13"/>
             <w:r>
               <w:rPr>
                 <w:rFonts w:ascii="Arial" w:hAnsi="Arial" w:cs="Arial"/>
@@ -539,6 +575,8 @@
               </w:rPr>
               <w:t>Draw open spaces</w:t>
             </w:r>
+            <w:bookmarkEnd w:id="4"/>
+            <w:bookmarkEnd w:id="5"/>
           </w:p>
         </w:tc>
         <w:tc>
@@ -554,8 +592,8 @@
                 <w:szCs w:val="22"/>
               </w:rPr>
             </w:pPr>
-            <w:bookmarkStart w:id="2" w:name="OLE_LINK10"/>
-            <w:bookmarkStart w:id="3" w:name="OLE_LINK11"/>
+            <w:bookmarkStart w:id="6" w:name="OLE_LINK10"/>
+            <w:bookmarkStart w:id="7" w:name="OLE_LINK11"/>
             <w:r>
               <w:rPr>
                 <w:rFonts w:ascii="Arial" w:hAnsi="Arial" w:cs="Arial"/>
@@ -564,8 +602,8 @@
               </w:rPr>
               <w:t>The environment of the run can be set up.</w:t>
             </w:r>
-            <w:bookmarkEnd w:id="2"/>
-            <w:bookmarkEnd w:id="3"/>
+            <w:bookmarkEnd w:id="6"/>
+            <w:bookmarkEnd w:id="7"/>
           </w:p>
         </w:tc>
         <w:tc>
@@ -635,21 +673,51 @@
                 <w:szCs w:val="22"/>
               </w:rPr>
             </w:pPr>
-            <w:r>
-              <w:rPr>
-                <w:rFonts w:ascii="Arial" w:hAnsi="Arial" w:cs="Arial"/>
-                <w:sz w:val="22"/>
-                <w:szCs w:val="22"/>
-              </w:rPr>
-              <w:t>Yifan Gu</w:t>
-            </w:r>
-            <w:r>
-              <w:rPr>
-                <w:rFonts w:ascii="Arial" w:hAnsi="Arial" w:cs="Arial"/>
-                <w:sz w:val="22"/>
-                <w:szCs w:val="22"/>
-              </w:rPr>
-              <w:t>, Sheng Zhang</w:t>
+            <w:proofErr w:type="spellStart"/>
+            <w:r>
+              <w:rPr>
+                <w:rFonts w:ascii="Arial" w:hAnsi="Arial" w:cs="Arial"/>
+                <w:sz w:val="22"/>
+                <w:szCs w:val="22"/>
+              </w:rPr>
+              <w:t>Yifan</w:t>
+            </w:r>
+            <w:proofErr w:type="spellEnd"/>
+            <w:r>
+              <w:rPr>
+                <w:rFonts w:ascii="Arial" w:hAnsi="Arial" w:cs="Arial"/>
+                <w:sz w:val="22"/>
+                <w:szCs w:val="22"/>
+              </w:rPr>
+              <w:t xml:space="preserve"> </w:t>
+            </w:r>
+            <w:proofErr w:type="spellStart"/>
+            <w:r>
+              <w:rPr>
+                <w:rFonts w:ascii="Arial" w:hAnsi="Arial" w:cs="Arial"/>
+                <w:sz w:val="22"/>
+                <w:szCs w:val="22"/>
+              </w:rPr>
+              <w:t>Gu</w:t>
+            </w:r>
+            <w:proofErr w:type="spellEnd"/>
+          </w:p>
+          <w:p>
+            <w:pPr>
+              <w:cnfStyle w:val="000000000000" w:firstRow="0" w:lastRow="0" w:firstColumn="0" w:lastColumn="0" w:oddVBand="0" w:evenVBand="0" w:oddHBand="0" w:evenHBand="0" w:firstRowFirstColumn="0" w:firstRowLastColumn="0" w:lastRowFirstColumn="0" w:lastRowLastColumn="0"/>
+              <w:rPr>
+                <w:rFonts w:ascii="Arial" w:hAnsi="Arial" w:cs="Arial"/>
+                <w:sz w:val="22"/>
+                <w:szCs w:val="22"/>
+              </w:rPr>
+            </w:pPr>
+            <w:r>
+              <w:rPr>
+                <w:rFonts w:ascii="Arial" w:hAnsi="Arial" w:cs="Arial"/>
+                <w:sz w:val="22"/>
+                <w:szCs w:val="22"/>
+              </w:rPr>
+              <w:t>Sheng Zhang</w:t>
             </w:r>
           </w:p>
         </w:tc>
@@ -672,7 +740,7 @@
                 <w:sz w:val="22"/>
                 <w:szCs w:val="22"/>
               </w:rPr>
-              <w:t>Not started</w:t>
+              <w:t>Completed</w:t>
             </w:r>
           </w:p>
         </w:tc>
@@ -764,8 +832,8 @@
                 <w:szCs w:val="22"/>
               </w:rPr>
             </w:pPr>
-            <w:bookmarkStart w:id="4" w:name="OLE_LINK8"/>
-            <w:bookmarkStart w:id="5" w:name="OLE_LINK9"/>
+            <w:bookmarkStart w:id="8" w:name="OLE_LINK8"/>
+            <w:bookmarkStart w:id="9" w:name="OLE_LINK9"/>
             <w:r>
               <w:rPr>
                 <w:rFonts w:ascii="Arial" w:hAnsi="Arial" w:cs="Arial"/>
@@ -774,8 +842,8 @@
               </w:rPr>
               <w:t>The initial position of each agent can be set up.</w:t>
             </w:r>
-            <w:bookmarkEnd w:id="4"/>
-            <w:bookmarkEnd w:id="5"/>
+            <w:bookmarkEnd w:id="8"/>
+            <w:bookmarkEnd w:id="9"/>
           </w:p>
         </w:tc>
         <w:tc>
@@ -837,22 +905,34 @@
                 <w:szCs w:val="22"/>
               </w:rPr>
             </w:pPr>
-            <w:r>
-              <w:rPr>
-                <w:rFonts w:ascii="Arial" w:hAnsi="Arial" w:cs="Arial"/>
-                <w:sz w:val="22"/>
-                <w:szCs w:val="22"/>
-              </w:rPr>
-              <w:t>Yifan Gu</w:t>
-            </w:r>
-            <w:r>
-              <w:rPr>
-                <w:rFonts w:ascii="Arial" w:hAnsi="Arial" w:cs="Arial"/>
-                <w:sz w:val="22"/>
-                <w:szCs w:val="22"/>
-              </w:rPr>
-              <w:t>, Sheng Zhang</w:t>
-            </w:r>
+            <w:proofErr w:type="spellStart"/>
+            <w:r>
+              <w:rPr>
+                <w:rFonts w:ascii="Arial" w:hAnsi="Arial" w:cs="Arial"/>
+                <w:sz w:val="22"/>
+                <w:szCs w:val="22"/>
+              </w:rPr>
+              <w:t>Yifan</w:t>
+            </w:r>
+            <w:proofErr w:type="spellEnd"/>
+            <w:r>
+              <w:rPr>
+                <w:rFonts w:ascii="Arial" w:hAnsi="Arial" w:cs="Arial"/>
+                <w:sz w:val="22"/>
+                <w:szCs w:val="22"/>
+              </w:rPr>
+              <w:t xml:space="preserve"> </w:t>
+            </w:r>
+            <w:proofErr w:type="spellStart"/>
+            <w:r>
+              <w:rPr>
+                <w:rFonts w:ascii="Arial" w:hAnsi="Arial" w:cs="Arial"/>
+                <w:sz w:val="22"/>
+                <w:szCs w:val="22"/>
+              </w:rPr>
+              <w:t>Gu</w:t>
+            </w:r>
+            <w:proofErr w:type="spellEnd"/>
           </w:p>
         </w:tc>
         <w:tc>
@@ -874,7 +954,7 @@
                 <w:sz w:val="22"/>
                 <w:szCs w:val="22"/>
               </w:rPr>
-              <w:t>Not started</w:t>
+              <w:t>Completed</w:t>
             </w:r>
           </w:p>
         </w:tc>
@@ -1033,23 +1113,7 @@
                 <w:sz w:val="22"/>
                 <w:szCs w:val="22"/>
               </w:rPr>
-              <w:t xml:space="preserve">Feb </w:t>
-            </w:r>
-            <w:r>
-              <w:rPr>
-                <w:rFonts w:ascii="Arial" w:hAnsi="Arial" w:cs="Arial"/>
-                <w:sz w:val="22"/>
-                <w:szCs w:val="22"/>
-              </w:rPr>
-              <w:t>14</w:t>
-            </w:r>
-            <w:r>
-              <w:rPr>
-                <w:rFonts w:ascii="Arial" w:hAnsi="Arial" w:cs="Arial"/>
-                <w:sz w:val="22"/>
-                <w:szCs w:val="22"/>
-              </w:rPr>
-              <w:t>, 2017</w:t>
+              <w:t>Feb 14, 2017</w:t>
             </w:r>
           </w:p>
         </w:tc>
@@ -1072,7 +1136,53 @@
                 <w:sz w:val="22"/>
                 <w:szCs w:val="22"/>
               </w:rPr>
-              <w:t>Yifan Gu</w:t>
+              <w:t>Sheng Zhang,</w:t>
+            </w:r>
+          </w:p>
+          <w:p>
+            <w:pPr>
+              <w:cnfStyle w:val="000000000000" w:firstRow="0" w:lastRow="0" w:firstColumn="0" w:lastColumn="0" w:oddVBand="0" w:evenVBand="0" w:oddHBand="0" w:evenHBand="0" w:firstRowFirstColumn="0" w:firstRowLastColumn="0" w:lastRowFirstColumn="0" w:lastRowLastColumn="0"/>
+              <w:rPr>
+                <w:rFonts w:ascii="Arial" w:hAnsi="Arial" w:cs="Arial"/>
+                <w:sz w:val="22"/>
+                <w:szCs w:val="22"/>
+              </w:rPr>
+            </w:pPr>
+            <w:proofErr w:type="spellStart"/>
+            <w:r>
+              <w:rPr>
+                <w:rFonts w:ascii="Arial" w:hAnsi="Arial" w:cs="Arial"/>
+                <w:sz w:val="22"/>
+                <w:szCs w:val="22"/>
+              </w:rPr>
+              <w:t>Yifan</w:t>
+            </w:r>
+            <w:proofErr w:type="spellEnd"/>
+            <w:r>
+              <w:rPr>
+                <w:rFonts w:ascii="Arial" w:hAnsi="Arial" w:cs="Arial"/>
+                <w:sz w:val="22"/>
+                <w:szCs w:val="22"/>
+              </w:rPr>
+              <w:t xml:space="preserve"> </w:t>
+            </w:r>
+            <w:proofErr w:type="spellStart"/>
+            <w:r>
+              <w:rPr>
+                <w:rFonts w:ascii="Arial" w:hAnsi="Arial" w:cs="Arial"/>
+                <w:sz w:val="22"/>
+                <w:szCs w:val="22"/>
+              </w:rPr>
+              <w:t>Gu</w:t>
+            </w:r>
+            <w:proofErr w:type="spellEnd"/>
+            <w:r>
+              <w:rPr>
+                <w:rFonts w:ascii="Arial" w:hAnsi="Arial" w:cs="Arial"/>
+                <w:sz w:val="22"/>
+                <w:szCs w:val="22"/>
+              </w:rPr>
+              <w:t xml:space="preserve"> </w:t>
             </w:r>
           </w:p>
         </w:tc>
@@ -1095,7 +1205,7 @@
                 <w:sz w:val="22"/>
                 <w:szCs w:val="22"/>
               </w:rPr>
-              <w:t>Not started</w:t>
+              <w:t>In Progress</w:t>
             </w:r>
           </w:p>
         </w:tc>
@@ -1120,25 +1230,79 @@
             </w:pPr>
             <w:r>
               <w:rPr>
+                <w:rFonts w:ascii="Arial" w:hAnsi="Arial" w:cs="Arial"/>
+                <w:sz w:val="22"/>
+                <w:szCs w:val="22"/>
+              </w:rPr>
+              <w:t xml:space="preserve"> 5</w:t>
+            </w:r>
+          </w:p>
+        </w:tc>
+        <w:tc>
+          <w:tcPr>
+            <w:tcW w:w="1657" w:type="dxa"/>
+          </w:tcPr>
+          <w:p>
+            <w:pPr>
+              <w:cnfStyle w:val="000000100000" w:firstRow="0" w:lastRow="0" w:firstColumn="0" w:lastColumn="0" w:oddVBand="0" w:evenVBand="0" w:oddHBand="1" w:evenHBand="0" w:firstRowFirstColumn="0" w:firstRowLastColumn="0" w:lastRowFirstColumn="0" w:lastRowLastColumn="0"/>
+              <w:rPr>
+                <w:rFonts w:ascii="Arial" w:hAnsi="Arial" w:cs="Arial"/>
+                <w:sz w:val="22"/>
+                <w:szCs w:val="22"/>
+              </w:rPr>
+            </w:pPr>
+            <w:r>
+              <w:rPr>
+                <w:rFonts w:ascii="Arial" w:hAnsi="Arial" w:cs="Arial"/>
+                <w:sz w:val="22"/>
+                <w:szCs w:val="22"/>
+              </w:rPr>
+              <w:t>Viewer</w:t>
+            </w:r>
+          </w:p>
+        </w:tc>
+        <w:tc>
+          <w:tcPr>
+            <w:tcW w:w="2473" w:type="dxa"/>
+          </w:tcPr>
+          <w:p>
+            <w:pPr>
+              <w:cnfStyle w:val="000000100000" w:firstRow="0" w:lastRow="0" w:firstColumn="0" w:lastColumn="0" w:oddVBand="0" w:evenVBand="0" w:oddHBand="1" w:evenHBand="0" w:firstRowFirstColumn="0" w:firstRowLastColumn="0" w:lastRowFirstColumn="0" w:lastRowLastColumn="0"/>
+              <w:rPr>
+                <w:rFonts w:ascii="Arial" w:hAnsi="Arial" w:cs="Arial"/>
+                <w:sz w:val="22"/>
+                <w:szCs w:val="22"/>
+              </w:rPr>
+            </w:pPr>
+            <w:r>
+              <w:rPr>
+                <w:rFonts w:ascii="Arial" w:hAnsi="Arial" w:cs="Arial"/>
+                <w:sz w:val="22"/>
+                <w:szCs w:val="22"/>
+              </w:rPr>
+              <w:t xml:space="preserve">Select to </w:t>
+            </w:r>
+            <w:r>
+              <w:rPr>
                 <w:rFonts w:ascii="Arial" w:hAnsi="Arial" w:cs="Arial" w:hint="eastAsia"/>
                 <w:sz w:val="22"/>
                 <w:szCs w:val="22"/>
               </w:rPr>
-              <w:t>4</w:t>
-            </w:r>
-            <w:r>
-              <w:rPr>
-                <w:rFonts w:ascii="Arial" w:hAnsi="Arial" w:cs="Arial"/>
-                <w:sz w:val="22"/>
-                <w:szCs w:val="22"/>
-              </w:rPr>
-              <w:t xml:space="preserve"> 5</w:t>
-            </w:r>
-          </w:p>
-        </w:tc>
-        <w:tc>
-          <w:tcPr>
-            <w:tcW w:w="1657" w:type="dxa"/>
+              <w:t xml:space="preserve">see </w:t>
+            </w:r>
+            <w:r>
+              <w:rPr>
+                <w:rFonts w:ascii="Arial" w:hAnsi="Arial" w:cs="Arial"/>
+                <w:sz w:val="22"/>
+                <w:szCs w:val="22"/>
+              </w:rPr>
+              <w:t>a Graphical View</w:t>
+            </w:r>
+          </w:p>
+        </w:tc>
+        <w:tc>
+          <w:tcPr>
+            <w:tcW w:w="3118" w:type="dxa"/>
           </w:tcPr>
           <w:p>
             <w:pPr>
@@ -1155,13 +1319,13 @@
                 <w:sz w:val="22"/>
                 <w:szCs w:val="22"/>
               </w:rPr>
-              <w:t>Viewer</w:t>
-            </w:r>
-          </w:p>
-        </w:tc>
-        <w:tc>
-          <w:tcPr>
-            <w:tcW w:w="2473" w:type="dxa"/>
+              <w:t>Viewer can see the number of agents at each node in an open space</w:t>
+            </w:r>
+          </w:p>
+        </w:tc>
+        <w:tc>
+          <w:tcPr>
+            <w:tcW w:w="1843" w:type="dxa"/>
           </w:tcPr>
           <w:p>
             <w:pPr>
@@ -1178,29 +1342,29 @@
                 <w:sz w:val="22"/>
                 <w:szCs w:val="22"/>
               </w:rPr>
-              <w:t xml:space="preserve">Select to </w:t>
-            </w:r>
-            <w:r>
-              <w:rPr>
-                <w:rFonts w:ascii="Arial" w:hAnsi="Arial" w:cs="Arial" w:hint="eastAsia"/>
-                <w:sz w:val="22"/>
-                <w:szCs w:val="22"/>
-              </w:rPr>
-              <w:t xml:space="preserve">see </w:t>
-            </w:r>
-            <w:r>
-              <w:rPr>
-                <w:rFonts w:ascii="Arial" w:hAnsi="Arial" w:cs="Arial"/>
-                <w:sz w:val="22"/>
-                <w:szCs w:val="22"/>
-              </w:rPr>
-              <w:t>a Graphical View</w:t>
-            </w:r>
-          </w:p>
-        </w:tc>
-        <w:tc>
-          <w:tcPr>
-            <w:tcW w:w="3118" w:type="dxa"/>
+              <w:t>Jan 2</w:t>
+            </w:r>
+            <w:r>
+              <w:rPr>
+                <w:rFonts w:ascii="Arial" w:hAnsi="Arial" w:cs="Arial"/>
+                <w:sz w:val="22"/>
+                <w:szCs w:val="22"/>
+              </w:rPr>
+              <w:t>9</w:t>
+            </w:r>
+            <w:r>
+              <w:rPr>
+                <w:rFonts w:ascii="Arial" w:hAnsi="Arial" w:cs="Arial"/>
+                <w:sz w:val="22"/>
+                <w:szCs w:val="22"/>
+              </w:rPr>
+              <w:t>, 2017</w:t>
+            </w:r>
+          </w:p>
+        </w:tc>
+        <w:tc>
+          <w:tcPr>
+            <w:tcW w:w="2198" w:type="dxa"/>
           </w:tcPr>
           <w:p>
             <w:pPr>
@@ -1217,13 +1381,13 @@
                 <w:sz w:val="22"/>
                 <w:szCs w:val="22"/>
               </w:rPr>
-              <w:t>Viewer can see the number of agents at each node in an open space</w:t>
-            </w:r>
-          </w:p>
-        </w:tc>
-        <w:tc>
-          <w:tcPr>
-            <w:tcW w:w="1843" w:type="dxa"/>
+              <w:t>Feb 14, 2017</w:t>
+            </w:r>
+          </w:p>
+        </w:tc>
+        <w:tc>
+          <w:tcPr>
+            <w:tcW w:w="1873" w:type="dxa"/>
           </w:tcPr>
           <w:p>
             <w:pPr>
@@ -1234,35 +1398,29 @@
                 <w:szCs w:val="22"/>
               </w:rPr>
             </w:pPr>
-            <w:r>
-              <w:rPr>
-                <w:rFonts w:ascii="Arial" w:hAnsi="Arial" w:cs="Arial"/>
-                <w:sz w:val="22"/>
-                <w:szCs w:val="22"/>
-              </w:rPr>
-              <w:t>Jan 2</w:t>
-            </w:r>
-            <w:r>
-              <w:rPr>
-                <w:rFonts w:ascii="Arial" w:hAnsi="Arial" w:cs="Arial"/>
-                <w:sz w:val="22"/>
-                <w:szCs w:val="22"/>
-              </w:rPr>
-              <w:t>9</w:t>
-            </w:r>
-            <w:r>
-              <w:rPr>
-                <w:rFonts w:ascii="Arial" w:hAnsi="Arial" w:cs="Arial"/>
-                <w:sz w:val="22"/>
-                <w:szCs w:val="22"/>
-              </w:rPr>
-              <w:t>, 2017</w:t>
-            </w:r>
-          </w:p>
-        </w:tc>
-        <w:tc>
-          <w:tcPr>
-            <w:tcW w:w="2198" w:type="dxa"/>
+            <w:proofErr w:type="spellStart"/>
+            <w:r>
+              <w:rPr>
+                <w:rFonts w:ascii="Arial" w:hAnsi="Arial" w:cs="Arial"/>
+                <w:sz w:val="22"/>
+                <w:szCs w:val="22"/>
+              </w:rPr>
+              <w:t>Chaohui</w:t>
+            </w:r>
+            <w:proofErr w:type="spellEnd"/>
+            <w:r>
+              <w:rPr>
+                <w:rFonts w:ascii="Arial" w:hAnsi="Arial" w:cs="Arial"/>
+                <w:sz w:val="22"/>
+                <w:szCs w:val="22"/>
+              </w:rPr>
+              <w:t xml:space="preserve"> Xu</w:t>
+            </w:r>
+          </w:p>
+        </w:tc>
+        <w:tc>
+          <w:tcPr>
+            <w:tcW w:w="1332" w:type="dxa"/>
           </w:tcPr>
           <w:p>
             <w:pPr>
@@ -1279,62 +1437,10 @@
                 <w:sz w:val="22"/>
                 <w:szCs w:val="22"/>
               </w:rPr>
-              <w:t>Feb 14, 2017</w:t>
-            </w:r>
-          </w:p>
-        </w:tc>
-        <w:tc>
-          <w:tcPr>
-            <w:tcW w:w="1873" w:type="dxa"/>
-          </w:tcPr>
-          <w:p>
-            <w:pPr>
-              <w:cnfStyle w:val="000000100000" w:firstRow="0" w:lastRow="0" w:firstColumn="0" w:lastColumn="0" w:oddVBand="0" w:evenVBand="0" w:oddHBand="1" w:evenHBand="0" w:firstRowFirstColumn="0" w:firstRowLastColumn="0" w:lastRowFirstColumn="0" w:lastRowLastColumn="0"/>
-              <w:rPr>
-                <w:rFonts w:ascii="Arial" w:hAnsi="Arial" w:cs="Arial"/>
-                <w:sz w:val="22"/>
-                <w:szCs w:val="22"/>
-              </w:rPr>
-            </w:pPr>
-            <w:r>
-              <w:rPr>
-                <w:rFonts w:ascii="Arial" w:hAnsi="Arial" w:cs="Arial"/>
-                <w:sz w:val="22"/>
-                <w:szCs w:val="22"/>
-              </w:rPr>
-              <w:t>Yifan Gu</w:t>
-            </w:r>
-            <w:r>
-              <w:rPr>
-                <w:rFonts w:ascii="Arial" w:hAnsi="Arial" w:cs="Arial"/>
-                <w:sz w:val="22"/>
-                <w:szCs w:val="22"/>
-              </w:rPr>
-              <w:t>, Sheng Zhang</w:t>
-            </w:r>
-          </w:p>
-        </w:tc>
-        <w:tc>
-          <w:tcPr>
-            <w:tcW w:w="1332" w:type="dxa"/>
-          </w:tcPr>
-          <w:p>
-            <w:pPr>
-              <w:cnfStyle w:val="000000100000" w:firstRow="0" w:lastRow="0" w:firstColumn="0" w:lastColumn="0" w:oddVBand="0" w:evenVBand="0" w:oddHBand="1" w:evenHBand="0" w:firstRowFirstColumn="0" w:firstRowLastColumn="0" w:lastRowFirstColumn="0" w:lastRowLastColumn="0"/>
-              <w:rPr>
-                <w:rFonts w:ascii="Arial" w:hAnsi="Arial" w:cs="Arial"/>
-                <w:sz w:val="22"/>
-                <w:szCs w:val="22"/>
-              </w:rPr>
-            </w:pPr>
-            <w:r>
-              <w:rPr>
-                <w:rFonts w:ascii="Arial" w:hAnsi="Arial" w:cs="Arial"/>
-                <w:sz w:val="22"/>
-                <w:szCs w:val="22"/>
-              </w:rPr>
-              <w:t>Not started</w:t>
-            </w:r>
+              <w:t>In Progress</w:t>
+            </w:r>
+            <w:bookmarkStart w:id="10" w:name="_GoBack"/>
+            <w:bookmarkEnd w:id="10"/>
           </w:p>
         </w:tc>
       </w:tr>
@@ -1357,14 +1463,6 @@
             </w:pPr>
             <w:r>
               <w:rPr>
-                <w:rFonts w:ascii="Arial" w:hAnsi="Arial" w:cs="Arial" w:hint="eastAsia"/>
-                <w:sz w:val="22"/>
-                <w:szCs w:val="22"/>
-              </w:rPr>
-              <w:t>10</w:t>
-            </w:r>
-            <w:r>
-              <w:rPr>
                 <w:rFonts w:ascii="Arial" w:hAnsi="Arial" w:cs="Arial"/>
                 <w:sz w:val="22"/>
                 <w:szCs w:val="22"/>
@@ -1438,25 +1536,7 @@
                 <w:sz w:val="22"/>
                 <w:szCs w:val="22"/>
               </w:rPr>
-              <w:t xml:space="preserve">Viewer can know that for a </w:t>
-            </w:r>
-            <w:proofErr w:type="gramStart"/>
-            <w:r>
-              <w:rPr>
-                <w:rFonts w:ascii="Arial" w:hAnsi="Arial" w:cs="Arial"/>
-                <w:sz w:val="22"/>
-                <w:szCs w:val="22"/>
-              </w:rPr>
-              <w:t>particular node</w:t>
-            </w:r>
-            <w:proofErr w:type="gramEnd"/>
-            <w:r>
-              <w:rPr>
-                <w:rFonts w:ascii="Arial" w:hAnsi="Arial" w:cs="Arial"/>
-                <w:sz w:val="22"/>
-                <w:szCs w:val="22"/>
-              </w:rPr>
-              <w:t>, which agents have visited it and how many times each agent has visited it</w:t>
+              <w:t>Viewer can know that for a particular node, which agents have visited it and how many times each agent has visited it</w:t>
             </w:r>
           </w:p>
         </w:tc>
@@ -1527,8 +1607,44 @@
                 <w:sz w:val="22"/>
                 <w:szCs w:val="22"/>
               </w:rPr>
-              <w:t xml:space="preserve"> Xu, Yifan Gu</w:t>
-            </w:r>
+              <w:t xml:space="preserve"> </w:t>
+            </w:r>
+            <w:r>
+              <w:rPr>
+                <w:rFonts w:ascii="Arial" w:hAnsi="Arial" w:cs="Arial"/>
+                <w:sz w:val="22"/>
+                <w:szCs w:val="22"/>
+              </w:rPr>
+              <w:t xml:space="preserve">Xu, </w:t>
+            </w:r>
+            <w:proofErr w:type="spellStart"/>
+            <w:r>
+              <w:rPr>
+                <w:rFonts w:ascii="Arial" w:hAnsi="Arial" w:cs="Arial"/>
+                <w:sz w:val="22"/>
+                <w:szCs w:val="22"/>
+              </w:rPr>
+              <w:t>Yifan</w:t>
+            </w:r>
+            <w:proofErr w:type="spellEnd"/>
+            <w:r>
+              <w:rPr>
+                <w:rFonts w:ascii="Arial" w:hAnsi="Arial" w:cs="Arial"/>
+                <w:sz w:val="22"/>
+                <w:szCs w:val="22"/>
+              </w:rPr>
+              <w:t xml:space="preserve"> </w:t>
+            </w:r>
+            <w:proofErr w:type="spellStart"/>
+            <w:r>
+              <w:rPr>
+                <w:rFonts w:ascii="Arial" w:hAnsi="Arial" w:cs="Arial"/>
+                <w:sz w:val="22"/>
+                <w:szCs w:val="22"/>
+              </w:rPr>
+              <w:t>Gu</w:t>
+            </w:r>
+            <w:proofErr w:type="spellEnd"/>
           </w:p>
         </w:tc>
         <w:tc>
@@ -1575,19 +1691,11 @@
             </w:pPr>
             <w:r>
               <w:rPr>
-                <w:rFonts w:ascii="Arial" w:hAnsi="Arial" w:cs="Arial" w:hint="eastAsia"/>
-                <w:sz w:val="22"/>
-                <w:szCs w:val="22"/>
-              </w:rPr>
-              <w:t>5</w:t>
-            </w:r>
-            <w:r>
-              <w:rPr>
-                <w:rFonts w:ascii="Arial" w:hAnsi="Arial" w:cs="Arial"/>
-                <w:sz w:val="22"/>
-                <w:szCs w:val="22"/>
-              </w:rPr>
-              <w:t xml:space="preserve"> 7</w:t>
+                <w:rFonts w:ascii="Arial" w:hAnsi="Arial" w:cs="Arial"/>
+                <w:sz w:val="22"/>
+                <w:szCs w:val="22"/>
+              </w:rPr>
+              <w:t>7</w:t>
             </w:r>
           </w:p>
         </w:tc>
@@ -1696,8 +1804,6 @@
                 <w:szCs w:val="22"/>
               </w:rPr>
             </w:pPr>
-            <w:bookmarkStart w:id="6" w:name="_GoBack"/>
-            <w:bookmarkEnd w:id="6"/>
           </w:p>
         </w:tc>
         <w:tc>
@@ -1719,7 +1825,7 @@
                 <w:sz w:val="22"/>
                 <w:szCs w:val="22"/>
               </w:rPr>
-              <w:t>Sheng Zhang, Yifan Gu</w:t>
+              <w:t>Sheng Zhang</w:t>
             </w:r>
           </w:p>
         </w:tc>
@@ -1770,15 +1876,7 @@
                 <w:sz w:val="22"/>
                 <w:szCs w:val="22"/>
               </w:rPr>
-              <w:t>6</w:t>
-            </w:r>
-            <w:r>
-              <w:rPr>
-                <w:rFonts w:ascii="Arial" w:hAnsi="Arial" w:cs="Arial"/>
-                <w:sz w:val="22"/>
-                <w:szCs w:val="22"/>
-              </w:rPr>
-              <w:t xml:space="preserve"> 8</w:t>
+              <w:t>8</w:t>
             </w:r>
           </w:p>
         </w:tc>
@@ -1984,15 +2082,7 @@
                 <w:sz w:val="22"/>
                 <w:szCs w:val="22"/>
               </w:rPr>
-              <w:t>7</w:t>
-            </w:r>
-            <w:r>
-              <w:rPr>
-                <w:rFonts w:ascii="Arial" w:hAnsi="Arial" w:cs="Arial"/>
-                <w:sz w:val="22"/>
-                <w:szCs w:val="22"/>
-              </w:rPr>
-              <w:t xml:space="preserve"> 9</w:t>
+              <w:t>9</w:t>
             </w:r>
           </w:p>
         </w:tc>
@@ -2035,7 +2125,7 @@
             <w:pPr>
               <w:cnfStyle w:val="000000100000" w:firstRow="0" w:lastRow="0" w:firstColumn="0" w:lastColumn="0" w:oddVBand="0" w:evenVBand="0" w:oddHBand="1" w:evenHBand="0" w:firstRowFirstColumn="0" w:firstRowLastColumn="0" w:lastRowFirstColumn="0" w:lastRowLastColumn="0"/>
               <w:rPr>
-                <w:rFonts w:ascii="Arial" w:hAnsi="Arial" w:cs="Arial"/>
+                <w:rFonts w:ascii="Arial" w:hAnsi="Arial" w:cs="Arial" w:hint="eastAsia"/>
                 <w:sz w:val="22"/>
                 <w:szCs w:val="22"/>
               </w:rPr>
@@ -2140,13 +2230,41 @@
                 <w:szCs w:val="22"/>
               </w:rPr>
             </w:pPr>
-            <w:r>
-              <w:rPr>
-                <w:rFonts w:ascii="Arial" w:hAnsi="Arial" w:cs="Arial"/>
-                <w:sz w:val="22"/>
-                <w:szCs w:val="22"/>
-              </w:rPr>
-              <w:t>Chaohui Xu, Yifan</w:t>
+            <w:proofErr w:type="spellStart"/>
+            <w:r>
+              <w:rPr>
+                <w:rFonts w:ascii="Arial" w:hAnsi="Arial" w:cs="Arial"/>
+                <w:sz w:val="22"/>
+                <w:szCs w:val="22"/>
+              </w:rPr>
+              <w:t>Chaohui</w:t>
+            </w:r>
+            <w:proofErr w:type="spellEnd"/>
+            <w:r>
+              <w:rPr>
+                <w:rFonts w:ascii="Arial" w:hAnsi="Arial" w:cs="Arial"/>
+                <w:sz w:val="22"/>
+                <w:szCs w:val="22"/>
+              </w:rPr>
+              <w:t xml:space="preserve"> Xu,</w:t>
+            </w:r>
+          </w:p>
+          <w:p>
+            <w:pPr>
+              <w:cnfStyle w:val="000000100000" w:firstRow="0" w:lastRow="0" w:firstColumn="0" w:lastColumn="0" w:oddVBand="0" w:evenVBand="0" w:oddHBand="1" w:evenHBand="0" w:firstRowFirstColumn="0" w:firstRowLastColumn="0" w:lastRowFirstColumn="0" w:lastRowLastColumn="0"/>
+              <w:rPr>
+                <w:rFonts w:ascii="Arial" w:hAnsi="Arial" w:cs="Arial"/>
+                <w:sz w:val="22"/>
+                <w:szCs w:val="22"/>
+              </w:rPr>
+            </w:pPr>
+            <w:r>
+              <w:rPr>
+                <w:rFonts w:ascii="Arial" w:hAnsi="Arial" w:cs="Arial"/>
+                <w:sz w:val="22"/>
+                <w:szCs w:val="22"/>
+              </w:rPr>
+              <w:t>Sheng Zhang</w:t>
             </w:r>
           </w:p>
         </w:tc>
@@ -2197,15 +2315,7 @@
                 <w:sz w:val="22"/>
                 <w:szCs w:val="22"/>
               </w:rPr>
-              <w:t>8</w:t>
-            </w:r>
-            <w:r>
-              <w:rPr>
-                <w:rFonts w:ascii="Arial" w:hAnsi="Arial" w:cs="Arial"/>
-                <w:sz w:val="22"/>
-                <w:szCs w:val="22"/>
-              </w:rPr>
-              <w:t xml:space="preserve"> 10</w:t>
+              <w:t>10</w:t>
             </w:r>
           </w:p>
         </w:tc>
@@ -2403,15 +2513,7 @@
                 <w:sz w:val="22"/>
                 <w:szCs w:val="22"/>
               </w:rPr>
-              <w:t>9</w:t>
-            </w:r>
-            <w:r>
-              <w:rPr>
-                <w:rFonts w:ascii="Arial" w:hAnsi="Arial" w:cs="Arial"/>
-                <w:sz w:val="22"/>
-                <w:szCs w:val="22"/>
-              </w:rPr>
-              <w:t xml:space="preserve"> 11</w:t>
+              <w:t>11</w:t>
             </w:r>
           </w:p>
         </w:tc>
@@ -2619,7 +2721,7 @@
     </w:rPrDefault>
     <w:pPrDefault/>
   </w:docDefaults>
-  <w:latentStyles w:defLockedState="0" w:defUIPriority="99" w:defSemiHidden="0" w:defUnhideWhenUsed="0" w:defQFormat="0" w:count="382">
+  <w:latentStyles w:defLockedState="0" w:defUIPriority="99" w:defSemiHidden="0" w:defUnhideWhenUsed="0" w:defQFormat="0" w:count="380">
     <w:lsdException w:name="Normal" w:uiPriority="0" w:qFormat="1"/>
     <w:lsdException w:name="heading 1" w:uiPriority="9" w:qFormat="1"/>
     <w:lsdException w:name="heading 2" w:semiHidden="1" w:uiPriority="9" w:unhideWhenUsed="1" w:qFormat="1"/>
@@ -3000,10 +3102,8 @@
     <w:lsdException w:name="List Table 5 Dark Accent 6" w:uiPriority="50"/>
     <w:lsdException w:name="List Table 6 Colorful Accent 6" w:uiPriority="51"/>
     <w:lsdException w:name="List Table 7 Colorful Accent 6" w:uiPriority="52"/>
-    <w:lsdException w:name="Mention" w:semiHidden="1" w:unhideWhenUsed="1"/>
-    <w:lsdException w:name="Smart Hyperlink" w:semiHidden="1" w:unhideWhenUsed="1"/>
   </w:latentStyles>
-  <w:style w:type="paragraph" w:default="1" w:styleId="a">
+  <w:style w:type="paragraph" w:default="1" w:styleId="Normal">
     <w:name w:val="Normal"/>
     <w:qFormat/>
     <w:pPr>
@@ -3011,13 +3111,13 @@
       <w:jc w:val="both"/>
     </w:pPr>
   </w:style>
-  <w:style w:type="character" w:default="1" w:styleId="a0">
+  <w:style w:type="character" w:default="1" w:styleId="DefaultParagraphFont">
     <w:name w:val="Default Paragraph Font"/>
     <w:uiPriority w:val="1"/>
     <w:semiHidden/>
     <w:unhideWhenUsed/>
   </w:style>
-  <w:style w:type="table" w:default="1" w:styleId="a1">
+  <w:style w:type="table" w:default="1" w:styleId="TableNormal">
     <w:name w:val="Normal Table"/>
     <w:uiPriority w:val="99"/>
     <w:semiHidden/>
@@ -3032,15 +3132,15 @@
       </w:tblCellMar>
     </w:tblPr>
   </w:style>
-  <w:style w:type="numbering" w:default="1" w:styleId="a2">
+  <w:style w:type="numbering" w:default="1" w:styleId="NoList">
     <w:name w:val="No List"/>
     <w:uiPriority w:val="99"/>
     <w:semiHidden/>
     <w:unhideWhenUsed/>
   </w:style>
-  <w:style w:type="table" w:styleId="a3">
+  <w:style w:type="table" w:styleId="TableGrid">
     <w:name w:val="Table Grid"/>
-    <w:basedOn w:val="a1"/>
+    <w:basedOn w:val="TableNormal"/>
     <w:uiPriority w:val="39"/>
     <w:rsid w:val="000956BB"/>
     <w:tblPr>
@@ -3061,9 +3161,9 @@
       </w:tblCellMar>
     </w:tblPr>
   </w:style>
-  <w:style w:type="table" w:styleId="a4">
+  <w:style w:type="table" w:styleId="TableGridLight">
     <w:name w:val="Grid Table Light"/>
-    <w:basedOn w:val="a1"/>
+    <w:basedOn w:val="TableNormal"/>
     <w:uiPriority w:val="40"/>
     <w:rsid w:val="007E6233"/>
     <w:tblPr>
@@ -3084,9 +3184,9 @@
       </w:tblCellMar>
     </w:tblPr>
   </w:style>
-  <w:style w:type="table" w:styleId="1-1">
+  <w:style w:type="table" w:styleId="GridTable1Light-Accent1">
     <w:name w:val="Grid Table 1 Light Accent 1"/>
-    <w:basedOn w:val="a1"/>
+    <w:basedOn w:val="TableNormal"/>
     <w:uiPriority w:val="46"/>
     <w:rsid w:val="007E6233"/>
     <w:tblPr>
@@ -3145,9 +3245,9 @@
       </w:rPr>
     </w:tblStylePr>
   </w:style>
-  <w:style w:type="table" w:styleId="2-5">
+  <w:style w:type="table" w:styleId="GridTable2-Accent5">
     <w:name w:val="Grid Table 2 Accent 5"/>
-    <w:basedOn w:val="a1"/>
+    <w:basedOn w:val="TableNormal"/>
     <w:uiPriority w:val="47"/>
     <w:rsid w:val="007E6233"/>
     <w:tblPr>
@@ -3224,9 +3324,9 @@
       </w:tcPr>
     </w:tblStylePr>
   </w:style>
-  <w:style w:type="table" w:styleId="5-1">
+  <w:style w:type="table" w:styleId="GridTable5Dark-Accent1">
     <w:name w:val="Grid Table 5 Dark Accent 1"/>
-    <w:basedOn w:val="a1"/>
+    <w:basedOn w:val="TableNormal"/>
     <w:uiPriority w:val="50"/>
     <w:rsid w:val="007E6233"/>
     <w:tblPr>
@@ -3334,9 +3434,9 @@
       </w:tcPr>
     </w:tblStylePr>
   </w:style>
-  <w:style w:type="table" w:styleId="6-3">
+  <w:style w:type="table" w:styleId="GridTable6Colorful-Accent3">
     <w:name w:val="Grid Table 6 Colorful Accent 3"/>
-    <w:basedOn w:val="a1"/>
+    <w:basedOn w:val="TableNormal"/>
     <w:uiPriority w:val="51"/>
     <w:rsid w:val="007E6233"/>
     <w:rPr>
@@ -3410,9 +3510,9 @@
       </w:tcPr>
     </w:tblStylePr>
   </w:style>
-  <w:style w:type="table" w:styleId="3-5">
+  <w:style w:type="table" w:styleId="ListTable3-Accent5">
     <w:name w:val="List Table 3 Accent 5"/>
-    <w:basedOn w:val="a1"/>
+    <w:basedOn w:val="TableNormal"/>
     <w:uiPriority w:val="48"/>
     <w:rsid w:val="007E6233"/>
     <w:tblPr>
@@ -3538,9 +3638,9 @@
       </w:tcPr>
     </w:tblStylePr>
   </w:style>
-  <w:style w:type="table" w:styleId="6-1">
+  <w:style w:type="table" w:styleId="ListTable6Colorful-Accent1">
     <w:name w:val="List Table 6 Colorful Accent 1"/>
-    <w:basedOn w:val="a1"/>
+    <w:basedOn w:val="TableNormal"/>
     <w:uiPriority w:val="51"/>
     <w:rsid w:val="007E6233"/>
     <w:rPr>
@@ -3610,9 +3710,9 @@
       </w:tcPr>
     </w:tblStylePr>
   </w:style>
-  <w:style w:type="table" w:styleId="4-1">
+  <w:style w:type="table" w:styleId="GridTable4-Accent1">
     <w:name w:val="Grid Table 4 Accent 1"/>
-    <w:basedOn w:val="a1"/>
+    <w:basedOn w:val="TableNormal"/>
     <w:uiPriority w:val="49"/>
     <w:rsid w:val="007E6233"/>
     <w:tblPr>
@@ -3690,9 +3790,9 @@
       </w:tcPr>
     </w:tblStylePr>
   </w:style>
-  <w:style w:type="table" w:styleId="1-5">
+  <w:style w:type="table" w:styleId="GridTable1Light-Accent5">
     <w:name w:val="Grid Table 1 Light Accent 5"/>
-    <w:basedOn w:val="a1"/>
+    <w:basedOn w:val="TableNormal"/>
     <w:uiPriority w:val="46"/>
     <w:rsid w:val="007E6233"/>
     <w:tblPr>
@@ -3751,9 +3851,9 @@
       </w:rPr>
     </w:tblStylePr>
   </w:style>
-  <w:style w:type="table" w:styleId="4-5">
+  <w:style w:type="table" w:styleId="GridTable4-Accent5">
     <w:name w:val="Grid Table 4 Accent 5"/>
-    <w:basedOn w:val="a1"/>
+    <w:basedOn w:val="TableNormal"/>
     <w:uiPriority w:val="49"/>
     <w:rsid w:val="007E6233"/>
     <w:tblPr>
@@ -3831,9 +3931,9 @@
       </w:tcPr>
     </w:tblStylePr>
   </w:style>
-  <w:style w:type="table" w:styleId="4-3">
+  <w:style w:type="table" w:styleId="GridTable4-Accent3">
     <w:name w:val="Grid Table 4 Accent 3"/>
-    <w:basedOn w:val="a1"/>
+    <w:basedOn w:val="TableNormal"/>
     <w:uiPriority w:val="49"/>
     <w:rsid w:val="0004102F"/>
     <w:tblPr>
@@ -3911,9 +4011,9 @@
       </w:tcPr>
     </w:tblStylePr>
   </w:style>
-  <w:style w:type="table" w:styleId="2-3">
+  <w:style w:type="table" w:styleId="GridTable2-Accent3">
     <w:name w:val="Grid Table 2 Accent 3"/>
-    <w:basedOn w:val="a1"/>
+    <w:basedOn w:val="TableNormal"/>
     <w:uiPriority w:val="47"/>
     <w:rsid w:val="0004102F"/>
     <w:tblPr>
@@ -3990,9 +4090,9 @@
       </w:tcPr>
     </w:tblStylePr>
   </w:style>
-  <w:style w:type="table" w:styleId="1">
+  <w:style w:type="table" w:styleId="PlainTable1">
     <w:name w:val="Plain Table 1"/>
-    <w:basedOn w:val="a1"/>
+    <w:basedOn w:val="TableNormal"/>
     <w:uiPriority w:val="41"/>
     <w:rsid w:val="0004102F"/>
     <w:tblPr>

</xml_diff>

<commit_message>
Complete presentation3 and update user stories and sprints
</commit_message>
<xml_diff>
--- a/documents/User Stories 1.docx
+++ b/documents/User Stories 1.docx
@@ -36,13 +36,23 @@
                 <w:szCs w:val="22"/>
               </w:rPr>
             </w:pPr>
-            <w:r>
-              <w:rPr>
-                <w:rFonts w:ascii="Arial" w:hAnsi="Arial" w:cs="Arial"/>
-                <w:sz w:val="22"/>
-                <w:szCs w:val="22"/>
-              </w:rPr>
-              <w:t>S.No.</w:t>
+            <w:proofErr w:type="spellStart"/>
+            <w:r>
+              <w:rPr>
+                <w:rFonts w:ascii="Arial" w:hAnsi="Arial" w:cs="Arial"/>
+                <w:sz w:val="22"/>
+                <w:szCs w:val="22"/>
+              </w:rPr>
+              <w:t>S.No</w:t>
+            </w:r>
+            <w:proofErr w:type="spellEnd"/>
+            <w:r>
+              <w:rPr>
+                <w:rFonts w:ascii="Arial" w:hAnsi="Arial" w:cs="Arial"/>
+                <w:sz w:val="22"/>
+                <w:szCs w:val="22"/>
+              </w:rPr>
+              <w:t>.</w:t>
             </w:r>
           </w:p>
         </w:tc>
@@ -416,14 +426,34 @@
                 <w:szCs w:val="22"/>
               </w:rPr>
             </w:pPr>
-            <w:r>
-              <w:rPr>
-                <w:rFonts w:ascii="Arial" w:hAnsi="Arial" w:cs="Arial"/>
-                <w:sz w:val="22"/>
-                <w:szCs w:val="22"/>
-              </w:rPr>
-              <w:t>Yifan Gu</w:t>
-            </w:r>
+            <w:proofErr w:type="spellStart"/>
+            <w:r>
+              <w:rPr>
+                <w:rFonts w:ascii="Arial" w:hAnsi="Arial" w:cs="Arial"/>
+                <w:sz w:val="22"/>
+                <w:szCs w:val="22"/>
+              </w:rPr>
+              <w:t>Yifan</w:t>
+            </w:r>
+            <w:proofErr w:type="spellEnd"/>
+            <w:r>
+              <w:rPr>
+                <w:rFonts w:ascii="Arial" w:hAnsi="Arial" w:cs="Arial"/>
+                <w:sz w:val="22"/>
+                <w:szCs w:val="22"/>
+              </w:rPr>
+              <w:t xml:space="preserve"> </w:t>
+            </w:r>
+            <w:proofErr w:type="spellStart"/>
+            <w:r>
+              <w:rPr>
+                <w:rFonts w:ascii="Arial" w:hAnsi="Arial" w:cs="Arial"/>
+                <w:sz w:val="22"/>
+                <w:szCs w:val="22"/>
+              </w:rPr>
+              <w:t>Gu</w:t>
+            </w:r>
+            <w:proofErr w:type="spellEnd"/>
           </w:p>
           <w:p>
             <w:pPr>
@@ -643,14 +673,34 @@
                 <w:szCs w:val="22"/>
               </w:rPr>
             </w:pPr>
-            <w:r>
-              <w:rPr>
-                <w:rFonts w:ascii="Arial" w:hAnsi="Arial" w:cs="Arial"/>
-                <w:sz w:val="22"/>
-                <w:szCs w:val="22"/>
-              </w:rPr>
-              <w:t>Yifan Gu</w:t>
-            </w:r>
+            <w:proofErr w:type="spellStart"/>
+            <w:r>
+              <w:rPr>
+                <w:rFonts w:ascii="Arial" w:hAnsi="Arial" w:cs="Arial"/>
+                <w:sz w:val="22"/>
+                <w:szCs w:val="22"/>
+              </w:rPr>
+              <w:t>Yifan</w:t>
+            </w:r>
+            <w:proofErr w:type="spellEnd"/>
+            <w:r>
+              <w:rPr>
+                <w:rFonts w:ascii="Arial" w:hAnsi="Arial" w:cs="Arial"/>
+                <w:sz w:val="22"/>
+                <w:szCs w:val="22"/>
+              </w:rPr>
+              <w:t xml:space="preserve"> </w:t>
+            </w:r>
+            <w:proofErr w:type="spellStart"/>
+            <w:r>
+              <w:rPr>
+                <w:rFonts w:ascii="Arial" w:hAnsi="Arial" w:cs="Arial"/>
+                <w:sz w:val="22"/>
+                <w:szCs w:val="22"/>
+              </w:rPr>
+              <w:t>Gu</w:t>
+            </w:r>
+            <w:proofErr w:type="spellEnd"/>
           </w:p>
           <w:p>
             <w:pPr>
@@ -855,14 +905,34 @@
                 <w:szCs w:val="22"/>
               </w:rPr>
             </w:pPr>
-            <w:r>
-              <w:rPr>
-                <w:rFonts w:ascii="Arial" w:hAnsi="Arial" w:cs="Arial"/>
-                <w:sz w:val="22"/>
-                <w:szCs w:val="22"/>
-              </w:rPr>
-              <w:t>Yifan Gu</w:t>
-            </w:r>
+            <w:proofErr w:type="spellStart"/>
+            <w:r>
+              <w:rPr>
+                <w:rFonts w:ascii="Arial" w:hAnsi="Arial" w:cs="Arial"/>
+                <w:sz w:val="22"/>
+                <w:szCs w:val="22"/>
+              </w:rPr>
+              <w:t>Yifan</w:t>
+            </w:r>
+            <w:proofErr w:type="spellEnd"/>
+            <w:r>
+              <w:rPr>
+                <w:rFonts w:ascii="Arial" w:hAnsi="Arial" w:cs="Arial"/>
+                <w:sz w:val="22"/>
+                <w:szCs w:val="22"/>
+              </w:rPr>
+              <w:t xml:space="preserve"> </w:t>
+            </w:r>
+            <w:proofErr w:type="spellStart"/>
+            <w:r>
+              <w:rPr>
+                <w:rFonts w:ascii="Arial" w:hAnsi="Arial" w:cs="Arial"/>
+                <w:sz w:val="22"/>
+                <w:szCs w:val="22"/>
+              </w:rPr>
+              <w:t>Gu</w:t>
+            </w:r>
+            <w:proofErr w:type="spellEnd"/>
           </w:p>
         </w:tc>
         <w:tc>
@@ -1078,13 +1148,41 @@
                 <w:szCs w:val="22"/>
               </w:rPr>
             </w:pPr>
-            <w:r>
-              <w:rPr>
-                <w:rFonts w:ascii="Arial" w:hAnsi="Arial" w:cs="Arial"/>
-                <w:sz w:val="22"/>
-                <w:szCs w:val="22"/>
-              </w:rPr>
-              <w:t xml:space="preserve">Yifan Gu </w:t>
+            <w:proofErr w:type="spellStart"/>
+            <w:r>
+              <w:rPr>
+                <w:rFonts w:ascii="Arial" w:hAnsi="Arial" w:cs="Arial"/>
+                <w:sz w:val="22"/>
+                <w:szCs w:val="22"/>
+              </w:rPr>
+              <w:t>Yifan</w:t>
+            </w:r>
+            <w:proofErr w:type="spellEnd"/>
+            <w:r>
+              <w:rPr>
+                <w:rFonts w:ascii="Arial" w:hAnsi="Arial" w:cs="Arial"/>
+                <w:sz w:val="22"/>
+                <w:szCs w:val="22"/>
+              </w:rPr>
+              <w:t xml:space="preserve"> </w:t>
+            </w:r>
+            <w:proofErr w:type="spellStart"/>
+            <w:r>
+              <w:rPr>
+                <w:rFonts w:ascii="Arial" w:hAnsi="Arial" w:cs="Arial"/>
+                <w:sz w:val="22"/>
+                <w:szCs w:val="22"/>
+              </w:rPr>
+              <w:t>Gu</w:t>
+            </w:r>
+            <w:proofErr w:type="spellEnd"/>
+            <w:r>
+              <w:rPr>
+                <w:rFonts w:ascii="Arial" w:hAnsi="Arial" w:cs="Arial"/>
+                <w:sz w:val="22"/>
+                <w:szCs w:val="22"/>
+              </w:rPr>
+              <w:t xml:space="preserve"> </w:t>
             </w:r>
           </w:p>
         </w:tc>
@@ -1107,7 +1205,7 @@
                 <w:sz w:val="22"/>
                 <w:szCs w:val="22"/>
               </w:rPr>
-              <w:t>In Progress</w:t>
+              <w:t>Completed</w:t>
             </w:r>
           </w:p>
         </w:tc>
@@ -1300,13 +1398,23 @@
                 <w:szCs w:val="22"/>
               </w:rPr>
             </w:pPr>
-            <w:r>
-              <w:rPr>
-                <w:rFonts w:ascii="Arial" w:hAnsi="Arial" w:cs="Arial"/>
-                <w:sz w:val="22"/>
-                <w:szCs w:val="22"/>
-              </w:rPr>
-              <w:t>Chaohui Xu</w:t>
+            <w:proofErr w:type="spellStart"/>
+            <w:r>
+              <w:rPr>
+                <w:rFonts w:ascii="Arial" w:hAnsi="Arial" w:cs="Arial"/>
+                <w:sz w:val="22"/>
+                <w:szCs w:val="22"/>
+              </w:rPr>
+              <w:t>Chaohui</w:t>
+            </w:r>
+            <w:proofErr w:type="spellEnd"/>
+            <w:r>
+              <w:rPr>
+                <w:rFonts w:ascii="Arial" w:hAnsi="Arial" w:cs="Arial"/>
+                <w:sz w:val="22"/>
+                <w:szCs w:val="22"/>
+              </w:rPr>
+              <w:t xml:space="preserve"> Xu</w:t>
             </w:r>
           </w:p>
         </w:tc>
@@ -1329,7 +1437,7 @@
                 <w:sz w:val="22"/>
                 <w:szCs w:val="22"/>
               </w:rPr>
-              <w:t>In Progress</w:t>
+              <w:t>Completed</w:t>
             </w:r>
           </w:p>
         </w:tc>
@@ -1466,6 +1574,14 @@
                 <w:szCs w:val="22"/>
               </w:rPr>
             </w:pPr>
+            <w:r>
+              <w:rPr>
+                <w:rFonts w:ascii="Arial" w:hAnsi="Arial" w:cs="Arial"/>
+                <w:sz w:val="22"/>
+                <w:szCs w:val="22"/>
+              </w:rPr>
+              <w:t>Feb 27, 2017</w:t>
+            </w:r>
           </w:p>
         </w:tc>
         <w:tc>
@@ -1481,13 +1597,23 @@
                 <w:szCs w:val="22"/>
               </w:rPr>
             </w:pPr>
-            <w:r>
-              <w:rPr>
-                <w:rFonts w:ascii="Arial" w:hAnsi="Arial" w:cs="Arial"/>
-                <w:sz w:val="22"/>
-                <w:szCs w:val="22"/>
-              </w:rPr>
-              <w:t xml:space="preserve">Chaohui </w:t>
+            <w:proofErr w:type="spellStart"/>
+            <w:r>
+              <w:rPr>
+                <w:rFonts w:ascii="Arial" w:hAnsi="Arial" w:cs="Arial"/>
+                <w:sz w:val="22"/>
+                <w:szCs w:val="22"/>
+              </w:rPr>
+              <w:t>Chaohui</w:t>
+            </w:r>
+            <w:proofErr w:type="spellEnd"/>
+            <w:r>
+              <w:rPr>
+                <w:rFonts w:ascii="Arial" w:hAnsi="Arial" w:cs="Arial"/>
+                <w:sz w:val="22"/>
+                <w:szCs w:val="22"/>
+              </w:rPr>
+              <w:t xml:space="preserve"> </w:t>
             </w:r>
             <w:r>
               <w:rPr>
@@ -1497,8 +1623,6 @@
               </w:rPr>
               <w:t>Xu</w:t>
             </w:r>
-            <w:bookmarkStart w:id="10" w:name="_GoBack"/>
-            <w:bookmarkEnd w:id="10"/>
           </w:p>
         </w:tc>
         <w:tc>
@@ -1520,7 +1644,7 @@
                 <w:sz w:val="22"/>
                 <w:szCs w:val="22"/>
               </w:rPr>
-              <w:t>Not started</w:t>
+              <w:t>In progress</w:t>
             </w:r>
           </w:p>
         </w:tc>
@@ -1658,6 +1782,14 @@
                 <w:szCs w:val="22"/>
               </w:rPr>
             </w:pPr>
+            <w:r>
+              <w:rPr>
+                <w:rFonts w:ascii="Arial" w:hAnsi="Arial" w:cs="Arial"/>
+                <w:sz w:val="22"/>
+                <w:szCs w:val="22"/>
+              </w:rPr>
+              <w:t>Feb 14, 2017</w:t>
+            </w:r>
           </w:p>
         </w:tc>
         <w:tc>
@@ -1702,7 +1834,7 @@
                 <w:sz w:val="22"/>
                 <w:szCs w:val="22"/>
               </w:rPr>
-              <w:t>Not started</w:t>
+              <w:t xml:space="preserve">Completed </w:t>
             </w:r>
           </w:p>
         </w:tc>
@@ -1863,6 +1995,14 @@
                 <w:szCs w:val="22"/>
               </w:rPr>
             </w:pPr>
+            <w:r>
+              <w:rPr>
+                <w:rFonts w:ascii="Arial" w:hAnsi="Arial" w:cs="Arial"/>
+                <w:sz w:val="22"/>
+                <w:szCs w:val="22"/>
+              </w:rPr>
+              <w:t>Feb 14, 2017</w:t>
+            </w:r>
           </w:p>
         </w:tc>
         <w:tc>
@@ -1884,8 +2024,36 @@
                 <w:sz w:val="22"/>
                 <w:szCs w:val="22"/>
               </w:rPr>
-              <w:t>Sheng Zhang, Yifan Gu</w:t>
-            </w:r>
+              <w:t xml:space="preserve">Sheng Zhang, </w:t>
+            </w:r>
+            <w:proofErr w:type="spellStart"/>
+            <w:r>
+              <w:rPr>
+                <w:rFonts w:ascii="Arial" w:hAnsi="Arial" w:cs="Arial"/>
+                <w:sz w:val="22"/>
+                <w:szCs w:val="22"/>
+              </w:rPr>
+              <w:t>Yifan</w:t>
+            </w:r>
+            <w:proofErr w:type="spellEnd"/>
+            <w:r>
+              <w:rPr>
+                <w:rFonts w:ascii="Arial" w:hAnsi="Arial" w:cs="Arial"/>
+                <w:sz w:val="22"/>
+                <w:szCs w:val="22"/>
+              </w:rPr>
+              <w:t xml:space="preserve"> </w:t>
+            </w:r>
+            <w:proofErr w:type="spellStart"/>
+            <w:r>
+              <w:rPr>
+                <w:rFonts w:ascii="Arial" w:hAnsi="Arial" w:cs="Arial"/>
+                <w:sz w:val="22"/>
+                <w:szCs w:val="22"/>
+              </w:rPr>
+              <w:t>Gu</w:t>
+            </w:r>
+            <w:proofErr w:type="spellEnd"/>
           </w:p>
         </w:tc>
         <w:tc>
@@ -1907,7 +2075,7 @@
                 <w:sz w:val="22"/>
                 <w:szCs w:val="22"/>
               </w:rPr>
-              <w:t>Not started</w:t>
+              <w:t>Completed</w:t>
             </w:r>
           </w:p>
         </w:tc>
@@ -2069,6 +2237,14 @@
                 <w:szCs w:val="22"/>
               </w:rPr>
             </w:pPr>
+            <w:r>
+              <w:rPr>
+                <w:rFonts w:ascii="Arial" w:hAnsi="Arial" w:cs="Arial"/>
+                <w:sz w:val="22"/>
+                <w:szCs w:val="22"/>
+              </w:rPr>
+              <w:t>Feb 27, 2017</w:t>
+            </w:r>
           </w:p>
         </w:tc>
         <w:tc>
@@ -2084,13 +2260,23 @@
                 <w:szCs w:val="22"/>
               </w:rPr>
             </w:pPr>
-            <w:r>
-              <w:rPr>
-                <w:rFonts w:ascii="Arial" w:hAnsi="Arial" w:cs="Arial"/>
-                <w:sz w:val="22"/>
-                <w:szCs w:val="22"/>
-              </w:rPr>
-              <w:t>Chaohui Xu,</w:t>
+            <w:proofErr w:type="spellStart"/>
+            <w:r>
+              <w:rPr>
+                <w:rFonts w:ascii="Arial" w:hAnsi="Arial" w:cs="Arial"/>
+                <w:sz w:val="22"/>
+                <w:szCs w:val="22"/>
+              </w:rPr>
+              <w:t>Chaohui</w:t>
+            </w:r>
+            <w:proofErr w:type="spellEnd"/>
+            <w:r>
+              <w:rPr>
+                <w:rFonts w:ascii="Arial" w:hAnsi="Arial" w:cs="Arial"/>
+                <w:sz w:val="22"/>
+                <w:szCs w:val="22"/>
+              </w:rPr>
+              <w:t xml:space="preserve"> Xu,</w:t>
             </w:r>
           </w:p>
           <w:p>
@@ -2131,7 +2317,7 @@
                 <w:sz w:val="22"/>
                 <w:szCs w:val="22"/>
               </w:rPr>
-              <w:t>Not started</w:t>
+              <w:t>In progress</w:t>
             </w:r>
           </w:p>
         </w:tc>
@@ -2284,6 +2470,14 @@
                 <w:szCs w:val="22"/>
               </w:rPr>
             </w:pPr>
+            <w:r>
+              <w:rPr>
+                <w:rFonts w:ascii="Arial" w:hAnsi="Arial" w:cs="Arial"/>
+                <w:sz w:val="22"/>
+                <w:szCs w:val="22"/>
+              </w:rPr>
+              <w:t>Feb 30, 2017</w:t>
+            </w:r>
           </w:p>
         </w:tc>
         <w:tc>
@@ -2299,14 +2493,34 @@
                 <w:szCs w:val="22"/>
               </w:rPr>
             </w:pPr>
-            <w:r>
-              <w:rPr>
-                <w:rFonts w:ascii="Arial" w:hAnsi="Arial" w:cs="Arial"/>
-                <w:sz w:val="22"/>
-                <w:szCs w:val="22"/>
-              </w:rPr>
-              <w:t>Chaohui Xu, Yifan</w:t>
-            </w:r>
+            <w:proofErr w:type="spellStart"/>
+            <w:r>
+              <w:rPr>
+                <w:rFonts w:ascii="Arial" w:hAnsi="Arial" w:cs="Arial"/>
+                <w:sz w:val="22"/>
+                <w:szCs w:val="22"/>
+              </w:rPr>
+              <w:t>Chaohui</w:t>
+            </w:r>
+            <w:proofErr w:type="spellEnd"/>
+            <w:r>
+              <w:rPr>
+                <w:rFonts w:ascii="Arial" w:hAnsi="Arial" w:cs="Arial"/>
+                <w:sz w:val="22"/>
+                <w:szCs w:val="22"/>
+              </w:rPr>
+              <w:t xml:space="preserve"> Xu, </w:t>
+            </w:r>
+            <w:proofErr w:type="spellStart"/>
+            <w:r>
+              <w:rPr>
+                <w:rFonts w:ascii="Arial" w:hAnsi="Arial" w:cs="Arial"/>
+                <w:sz w:val="22"/>
+                <w:szCs w:val="22"/>
+              </w:rPr>
+              <w:t>Yifan</w:t>
+            </w:r>
+            <w:proofErr w:type="spellEnd"/>
           </w:p>
         </w:tc>
         <w:tc>
@@ -2482,6 +2696,14 @@
                 <w:szCs w:val="22"/>
               </w:rPr>
             </w:pPr>
+            <w:r>
+              <w:rPr>
+                <w:rFonts w:ascii="Arial" w:hAnsi="Arial" w:cs="Arial"/>
+                <w:sz w:val="22"/>
+                <w:szCs w:val="22"/>
+              </w:rPr>
+              <w:t>Feb 30, 2017</w:t>
+            </w:r>
           </w:p>
         </w:tc>
         <w:tc>
@@ -2497,14 +2719,34 @@
                 <w:szCs w:val="22"/>
               </w:rPr>
             </w:pPr>
-            <w:r>
-              <w:rPr>
-                <w:rFonts w:ascii="Arial" w:hAnsi="Arial" w:cs="Arial"/>
-                <w:sz w:val="22"/>
-                <w:szCs w:val="22"/>
-              </w:rPr>
-              <w:t>Chaohui Xu, Yifan</w:t>
-            </w:r>
+            <w:proofErr w:type="spellStart"/>
+            <w:r>
+              <w:rPr>
+                <w:rFonts w:ascii="Arial" w:hAnsi="Arial" w:cs="Arial"/>
+                <w:sz w:val="22"/>
+                <w:szCs w:val="22"/>
+              </w:rPr>
+              <w:t>Chaohui</w:t>
+            </w:r>
+            <w:proofErr w:type="spellEnd"/>
+            <w:r>
+              <w:rPr>
+                <w:rFonts w:ascii="Arial" w:hAnsi="Arial" w:cs="Arial"/>
+                <w:sz w:val="22"/>
+                <w:szCs w:val="22"/>
+              </w:rPr>
+              <w:t xml:space="preserve"> Xu, </w:t>
+            </w:r>
+            <w:proofErr w:type="spellStart"/>
+            <w:r>
+              <w:rPr>
+                <w:rFonts w:ascii="Arial" w:hAnsi="Arial" w:cs="Arial"/>
+                <w:sz w:val="22"/>
+                <w:szCs w:val="22"/>
+              </w:rPr>
+              <w:t>Yifan</w:t>
+            </w:r>
+            <w:proofErr w:type="spellEnd"/>
           </w:p>
         </w:tc>
         <w:tc>
@@ -2526,7 +2768,17 @@
                 <w:sz w:val="22"/>
                 <w:szCs w:val="22"/>
               </w:rPr>
-              <w:t>Not started</w:t>
+              <w:t>Not s</w:t>
+            </w:r>
+            <w:bookmarkStart w:id="10" w:name="_GoBack"/>
+            <w:bookmarkEnd w:id="10"/>
+            <w:r>
+              <w:rPr>
+                <w:rFonts w:ascii="Arial" w:hAnsi="Arial" w:cs="Arial"/>
+                <w:sz w:val="22"/>
+                <w:szCs w:val="22"/>
+              </w:rPr>
+              <w:t>tarted</w:t>
             </w:r>
           </w:p>
         </w:tc>

</xml_diff>